<commit_message>
Updating all at once
</commit_message>
<xml_diff>
--- a/User Manual.docx
+++ b/User Manual.docx
@@ -72,7 +72,7 @@
           <w:i/>
           <w:sz w:val="24"/>
         </w:rPr>
-        <w:t>Oct 16</w:t>
+        <w:t>Nov 15</w:t>
       </w:r>
     </w:p>
     <w:p>
@@ -88,7 +88,7 @@
           <w:i/>
           <w:sz w:val="24"/>
         </w:rPr>
-        <w:t>Version 1.00</w:t>
+        <w:t>Version 1.02</w:t>
       </w:r>
     </w:p>
     <w:p>
@@ -239,8 +239,8 @@
       </w:tblPr>
       <w:tblGrid>
         <w:gridCol w:w="1674"/>
-        <w:gridCol w:w="2199"/>
-        <w:gridCol w:w="5477"/>
+        <w:gridCol w:w="2193"/>
+        <w:gridCol w:w="5483"/>
       </w:tblGrid>
       <w:tr>
         <w:tc>
@@ -383,6 +383,14 @@
                 <w:sz w:val="32"/>
               </w:rPr>
             </w:pPr>
+            <w:r>
+              <w:rPr>
+                <w:rFonts w:ascii="Times New Roman" w:hAnsi="Times New Roman" w:cs="Times New Roman"/>
+                <w:color w:val="005137"/>
+                <w:sz w:val="32"/>
+              </w:rPr>
+              <w:t>23/10/2016</w:t>
+            </w:r>
           </w:p>
         </w:tc>
         <w:tc>
@@ -391,12 +399,21 @@
           </w:tcPr>
           <w:p>
             <w:pPr>
+              <w:jc w:val="center"/>
               <w:rPr>
                 <w:rFonts w:ascii="Times New Roman" w:hAnsi="Times New Roman" w:cs="Times New Roman"/>
                 <w:color w:val="005137"/>
                 <w:sz w:val="32"/>
               </w:rPr>
             </w:pPr>
+            <w:r>
+              <w:rPr>
+                <w:rFonts w:ascii="Times New Roman" w:hAnsi="Times New Roman" w:cs="Times New Roman"/>
+                <w:color w:val="005137"/>
+                <w:sz w:val="32"/>
+              </w:rPr>
+              <w:t>1.01</w:t>
+            </w:r>
           </w:p>
         </w:tc>
         <w:tc>
@@ -411,6 +428,14 @@
                 <w:sz w:val="32"/>
               </w:rPr>
             </w:pPr>
+            <w:r>
+              <w:rPr>
+                <w:rFonts w:ascii="Times New Roman" w:hAnsi="Times New Roman" w:cs="Times New Roman"/>
+                <w:color w:val="005137"/>
+                <w:sz w:val="32"/>
+              </w:rPr>
+              <w:t>Added further improvements</w:t>
+            </w:r>
           </w:p>
         </w:tc>
       </w:tr>
@@ -427,6 +452,14 @@
                 <w:sz w:val="32"/>
               </w:rPr>
             </w:pPr>
+            <w:r>
+              <w:rPr>
+                <w:rFonts w:ascii="Times New Roman" w:hAnsi="Times New Roman" w:cs="Times New Roman"/>
+                <w:color w:val="005137"/>
+                <w:sz w:val="32"/>
+              </w:rPr>
+              <w:t>15/11/2016</w:t>
+            </w:r>
           </w:p>
         </w:tc>
         <w:tc>
@@ -435,12 +468,21 @@
           </w:tcPr>
           <w:p>
             <w:pPr>
+              <w:jc w:val="center"/>
               <w:rPr>
                 <w:rFonts w:ascii="Times New Roman" w:hAnsi="Times New Roman" w:cs="Times New Roman"/>
                 <w:color w:val="005137"/>
                 <w:sz w:val="32"/>
               </w:rPr>
             </w:pPr>
+            <w:r>
+              <w:rPr>
+                <w:rFonts w:ascii="Times New Roman" w:hAnsi="Times New Roman" w:cs="Times New Roman"/>
+                <w:color w:val="005137"/>
+                <w:sz w:val="32"/>
+              </w:rPr>
+              <w:t>1.02</w:t>
+            </w:r>
           </w:p>
         </w:tc>
         <w:tc>
@@ -455,6 +497,14 @@
                 <w:sz w:val="32"/>
               </w:rPr>
             </w:pPr>
+            <w:r>
+              <w:rPr>
+                <w:rFonts w:ascii="Times New Roman" w:hAnsi="Times New Roman" w:cs="Times New Roman"/>
+                <w:color w:val="005137"/>
+                <w:sz w:val="32"/>
+              </w:rPr>
+              <w:t>Added guide for different functionalities.</w:t>
+            </w:r>
           </w:p>
         </w:tc>
       </w:tr>
@@ -788,7 +838,7 @@
       <w:pPr>
         <w:pStyle w:val="ListParagraph"/>
         <w:numPr>
-          <w:ilvl w:val="1"/>
+          <w:ilvl w:val="0"/>
           <w:numId w:val="2"/>
         </w:numPr>
         <w:tabs>
@@ -827,65 +877,8 @@
           <w:rFonts w:ascii="Times New Roman" w:hAnsi="Times New Roman" w:cs="Times New Roman"/>
           <w:sz w:val="28"/>
         </w:rPr>
-        <w:t>Process/Workflow</w:t>
-      </w:r>
-    </w:p>
-    <w:p>
-      <w:pPr>
-        <w:pStyle w:val="ListParagraph"/>
-        <w:numPr>
-          <w:ilvl w:val="1"/>
-          <w:numId w:val="2"/>
-        </w:numPr>
-        <w:tabs>
-          <w:tab w:val="left" w:pos="5715"/>
-        </w:tabs>
-        <w:rPr>
-          <w:rFonts w:ascii="Times New Roman" w:hAnsi="Times New Roman" w:cs="Times New Roman"/>
-          <w:sz w:val="28"/>
-        </w:rPr>
-      </w:pPr>
-      <w:r>
-        <w:rPr>
-          <w:rFonts w:ascii="Times New Roman" w:hAnsi="Times New Roman" w:cs="Times New Roman"/>
-          <w:sz w:val="28"/>
-        </w:rPr>
-        <w:t>Procedure 1</w:t>
-      </w:r>
-    </w:p>
-    <w:p>
-      <w:pPr>
-        <w:pStyle w:val="ListParagraph"/>
-        <w:numPr>
-          <w:ilvl w:val="1"/>
-          <w:numId w:val="2"/>
-        </w:numPr>
-        <w:tabs>
-          <w:tab w:val="left" w:pos="5715"/>
-        </w:tabs>
-        <w:rPr>
-          <w:rFonts w:ascii="Times New Roman" w:hAnsi="Times New Roman" w:cs="Times New Roman"/>
-          <w:sz w:val="28"/>
-        </w:rPr>
-      </w:pPr>
-      <w:r>
-        <w:rPr>
-          <w:rFonts w:ascii="Times New Roman" w:hAnsi="Times New Roman" w:cs="Times New Roman"/>
-          <w:sz w:val="28"/>
-        </w:rPr>
-        <w:t>Procedure 2</w:t>
-      </w:r>
-    </w:p>
-    <w:p>
-      <w:pPr>
-        <w:tabs>
-          <w:tab w:val="left" w:pos="5715"/>
-        </w:tabs>
-        <w:rPr>
-          <w:rFonts w:ascii="Times New Roman" w:hAnsi="Times New Roman" w:cs="Times New Roman"/>
-          <w:sz w:val="28"/>
-        </w:rPr>
-      </w:pPr>
+        <w:t>Further Improvements</w:t>
+      </w:r>
     </w:p>
     <w:p>
       <w:pPr>
@@ -1116,6 +1109,7 @@
           <w:rFonts w:ascii="Times New Roman" w:hAnsi="Times New Roman" w:cs="Times New Roman"/>
           <w:sz w:val="28"/>
         </w:rPr>
+        <w:lastRenderedPageBreak/>
         <w:t>Introduction</w:t>
       </w:r>
     </w:p>
@@ -1164,7 +1158,7 @@
       <w:pPr>
         <w:pStyle w:val="ListParagraph"/>
         <w:numPr>
-          <w:ilvl w:val="1"/>
+          <w:ilvl w:val="0"/>
           <w:numId w:val="3"/>
         </w:numPr>
         <w:tabs>
@@ -1185,21 +1179,103 @@
     </w:p>
     <w:p>
       <w:pPr>
-        <w:rPr>
-          <w:rFonts w:ascii="Times New Roman" w:hAnsi="Times New Roman" w:cs="Times New Roman"/>
-          <w:sz w:val="24"/>
-        </w:rPr>
-      </w:pPr>
-      <w:r>
-        <w:rPr>
-          <w:rFonts w:ascii="Times New Roman" w:hAnsi="Times New Roman" w:cs="Times New Roman"/>
-          <w:sz w:val="24"/>
-        </w:rPr>
-        <w:t xml:space="preserve">On launching the Campus Cruize app the user will directly land into the application home screen. </w:t>
-      </w:r>
-    </w:p>
-    <w:p>
-      <w:pPr>
+        <w:pStyle w:val="ListParagraph"/>
+        <w:numPr>
+          <w:ilvl w:val="0"/>
+          <w:numId w:val="6"/>
+        </w:numPr>
+        <w:tabs>
+          <w:tab w:val="left" w:pos="5715"/>
+        </w:tabs>
+        <w:rPr>
+          <w:rFonts w:ascii="Times New Roman" w:hAnsi="Times New Roman" w:cs="Times New Roman"/>
+          <w:sz w:val="24"/>
+        </w:rPr>
+      </w:pPr>
+      <w:r>
+        <w:rPr>
+          <w:rFonts w:ascii="Times New Roman" w:hAnsi="Times New Roman" w:cs="Times New Roman"/>
+          <w:sz w:val="24"/>
+        </w:rPr>
+        <w:t>Selecting the campus and downloading the map:</w:t>
+      </w:r>
+    </w:p>
+    <w:p>
+      <w:pPr>
+        <w:pStyle w:val="ListParagraph"/>
+        <w:numPr>
+          <w:ilvl w:val="0"/>
+          <w:numId w:val="8"/>
+        </w:numPr>
+        <w:tabs>
+          <w:tab w:val="left" w:pos="5715"/>
+        </w:tabs>
+        <w:rPr>
+          <w:rFonts w:ascii="Times New Roman" w:hAnsi="Times New Roman" w:cs="Times New Roman"/>
+          <w:sz w:val="24"/>
+        </w:rPr>
+      </w:pPr>
+      <w:r>
+        <w:rPr>
+          <w:rFonts w:ascii="Times New Roman" w:hAnsi="Times New Roman" w:cs="Times New Roman"/>
+          <w:sz w:val="24"/>
+        </w:rPr>
+        <w:t>Launch the application.</w:t>
+      </w:r>
+    </w:p>
+    <w:p>
+      <w:pPr>
+        <w:pStyle w:val="ListParagraph"/>
+        <w:numPr>
+          <w:ilvl w:val="0"/>
+          <w:numId w:val="8"/>
+        </w:numPr>
+        <w:tabs>
+          <w:tab w:val="left" w:pos="5715"/>
+        </w:tabs>
+        <w:rPr>
+          <w:rFonts w:ascii="Times New Roman" w:hAnsi="Times New Roman" w:cs="Times New Roman"/>
+          <w:sz w:val="24"/>
+        </w:rPr>
+      </w:pPr>
+      <w:r>
+        <w:rPr>
+          <w:rFonts w:ascii="Times New Roman" w:hAnsi="Times New Roman" w:cs="Times New Roman"/>
+          <w:sz w:val="24"/>
+        </w:rPr>
+        <w:t xml:space="preserve">Click the on the </w:t>
+      </w:r>
+      <w:r>
+        <w:rPr>
+          <w:rFonts w:ascii="Times New Roman" w:hAnsi="Times New Roman" w:cs="Times New Roman"/>
+          <w:sz w:val="24"/>
+        </w:rPr>
+        <w:t xml:space="preserve">drop down menu to select the </w:t>
+      </w:r>
+      <w:r>
+        <w:rPr>
+          <w:rFonts w:ascii="Times New Roman" w:hAnsi="Times New Roman" w:cs="Times New Roman"/>
+          <w:sz w:val="24"/>
+        </w:rPr>
+        <w:t>university of your choice.</w:t>
+      </w:r>
+    </w:p>
+    <w:p>
+      <w:pPr>
+        <w:tabs>
+          <w:tab w:val="left" w:pos="5715"/>
+        </w:tabs>
+        <w:rPr>
+          <w:rFonts w:ascii="Times New Roman" w:hAnsi="Times New Roman" w:cs="Times New Roman"/>
+          <w:sz w:val="24"/>
+        </w:rPr>
+      </w:pPr>
+    </w:p>
+    <w:p>
+      <w:pPr>
+        <w:tabs>
+          <w:tab w:val="left" w:pos="5715"/>
+        </w:tabs>
         <w:jc w:val="center"/>
         <w:rPr>
           <w:rFonts w:ascii="Times New Roman" w:hAnsi="Times New Roman" w:cs="Times New Roman"/>
@@ -1209,124 +1285,846 @@
       <w:r>
         <w:rPr>
           <w:rFonts w:ascii="Times New Roman" w:hAnsi="Times New Roman" w:cs="Times New Roman"/>
-          <w:noProof/>
-          <w:sz w:val="24"/>
-        </w:rPr>
-        <w:drawing>
-          <wp:inline distT="0" distB="0" distL="0" distR="0">
-            <wp:extent cx="2209800" cy="3739662"/>
-            <wp:effectExtent l="0" t="0" r="0" b="0"/>
-            <wp:docPr id="3" name="Picture 3" descr="C:\Users\S525985\Downloads\0.png"/>
-            <wp:cNvGraphicFramePr>
-              <a:graphicFrameLocks xmlns:a="http://schemas.openxmlformats.org/drawingml/2006/main" noChangeAspect="1"/>
-            </wp:cNvGraphicFramePr>
-            <a:graphic xmlns:a="http://schemas.openxmlformats.org/drawingml/2006/main">
-              <a:graphicData uri="http://schemas.openxmlformats.org/drawingml/2006/picture">
-                <pic:pic xmlns:pic="http://schemas.openxmlformats.org/drawingml/2006/picture">
-                  <pic:nvPicPr>
-                    <pic:cNvPr id="0" name="Picture 3" descr="C:\Users\S525985\Downloads\0.png"/>
-                    <pic:cNvPicPr>
-                      <a:picLocks noChangeAspect="1" noChangeArrowheads="1"/>
-                    </pic:cNvPicPr>
-                  </pic:nvPicPr>
-                  <pic:blipFill>
-                    <a:blip r:embed="rId8">
-                      <a:extLst>
-                        <a:ext uri="{28A0092B-C50C-407E-A947-70E740481C1C}">
-                          <a14:useLocalDpi xmlns:a14="http://schemas.microsoft.com/office/drawing/2010/main" val="0"/>
-                        </a:ext>
-                      </a:extLst>
-                    </a:blip>
-                    <a:srcRect/>
-                    <a:stretch>
-                      <a:fillRect/>
-                    </a:stretch>
-                  </pic:blipFill>
-                  <pic:spPr bwMode="auto">
-                    <a:xfrm>
-                      <a:off x="0" y="0"/>
-                      <a:ext cx="2218120" cy="3753742"/>
-                    </a:xfrm>
-                    <a:prstGeom prst="rect">
-                      <a:avLst/>
-                    </a:prstGeom>
-                    <a:noFill/>
-                    <a:ln>
-                      <a:noFill/>
-                    </a:ln>
-                  </pic:spPr>
-                </pic:pic>
-              </a:graphicData>
-            </a:graphic>
-          </wp:inline>
-        </w:drawing>
-      </w:r>
-    </w:p>
-    <w:p>
-      <w:pPr>
-        <w:rPr>
-          <w:rFonts w:ascii="Times New Roman" w:hAnsi="Times New Roman" w:cs="Times New Roman"/>
-          <w:sz w:val="24"/>
-        </w:rPr>
-      </w:pPr>
-      <w:r>
-        <w:rPr>
-          <w:rFonts w:ascii="Times New Roman" w:hAnsi="Times New Roman" w:cs="Times New Roman"/>
-          <w:sz w:val="24"/>
-        </w:rPr>
-        <w:t xml:space="preserve">The home screen will consist a dynamic map showing the user his current location. There will be a button to start the campus tour. On clicking the button, the user will be directed on a campus tour where he would first be taken to a nearest building. The tour starts from the building and continues till all the buildings on the route map are traversed. </w:t>
-      </w:r>
-    </w:p>
-    <w:p>
-      <w:pPr>
-        <w:rPr>
-          <w:rFonts w:ascii="Times New Roman" w:hAnsi="Times New Roman" w:cs="Times New Roman"/>
-          <w:sz w:val="24"/>
-        </w:rPr>
-      </w:pPr>
-    </w:p>
-    <w:p>
-      <w:pPr>
-        <w:rPr>
-          <w:rFonts w:ascii="Times New Roman" w:hAnsi="Times New Roman" w:cs="Times New Roman"/>
-          <w:sz w:val="24"/>
-        </w:rPr>
-      </w:pPr>
-    </w:p>
-    <w:p>
-      <w:pPr>
-        <w:rPr>
-          <w:rFonts w:ascii="Times New Roman" w:hAnsi="Times New Roman" w:cs="Times New Roman"/>
-          <w:sz w:val="24"/>
-        </w:rPr>
-      </w:pPr>
-    </w:p>
-    <w:p>
-      <w:pPr>
-        <w:rPr>
-          <w:rFonts w:ascii="Times New Roman" w:hAnsi="Times New Roman" w:cs="Times New Roman"/>
-          <w:sz w:val="24"/>
-        </w:rPr>
-      </w:pPr>
-    </w:p>
-    <w:p>
-      <w:pPr>
-        <w:rPr>
-          <w:rFonts w:ascii="Times New Roman" w:hAnsi="Times New Roman" w:cs="Times New Roman"/>
-          <w:sz w:val="24"/>
-        </w:rPr>
-      </w:pPr>
-    </w:p>
-    <w:p>
-      <w:pPr>
-        <w:rPr>
-          <w:rFonts w:ascii="Times New Roman" w:hAnsi="Times New Roman" w:cs="Times New Roman"/>
-          <w:sz w:val="24"/>
-        </w:rPr>
-      </w:pPr>
-    </w:p>
-    <w:p>
-      <w:pPr>
+          <w:sz w:val="24"/>
+        </w:rPr>
+        <w:t xml:space="preserve">**Screens </w:t>
+      </w:r>
+      <w:proofErr w:type="gramStart"/>
+      <w:r>
+        <w:rPr>
+          <w:rFonts w:ascii="Times New Roman" w:hAnsi="Times New Roman" w:cs="Times New Roman"/>
+          <w:sz w:val="24"/>
+        </w:rPr>
+        <w:t>Under</w:t>
+      </w:r>
+      <w:proofErr w:type="gramEnd"/>
+      <w:r>
+        <w:rPr>
+          <w:rFonts w:ascii="Times New Roman" w:hAnsi="Times New Roman" w:cs="Times New Roman"/>
+          <w:sz w:val="24"/>
+        </w:rPr>
+        <w:t xml:space="preserve"> Development**</w:t>
+      </w:r>
+    </w:p>
+    <w:p>
+      <w:pPr>
+        <w:tabs>
+          <w:tab w:val="left" w:pos="5715"/>
+        </w:tabs>
+        <w:rPr>
+          <w:rFonts w:ascii="Times New Roman" w:hAnsi="Times New Roman" w:cs="Times New Roman"/>
+          <w:sz w:val="24"/>
+        </w:rPr>
+      </w:pPr>
+    </w:p>
+    <w:p>
+      <w:pPr>
+        <w:pStyle w:val="ListParagraph"/>
+        <w:numPr>
+          <w:ilvl w:val="0"/>
+          <w:numId w:val="8"/>
+        </w:numPr>
+        <w:tabs>
+          <w:tab w:val="left" w:pos="5715"/>
+        </w:tabs>
+        <w:rPr>
+          <w:rFonts w:ascii="Times New Roman" w:hAnsi="Times New Roman" w:cs="Times New Roman"/>
+          <w:sz w:val="24"/>
+        </w:rPr>
+      </w:pPr>
+      <w:r>
+        <w:rPr>
+          <w:rFonts w:ascii="Times New Roman" w:hAnsi="Times New Roman" w:cs="Times New Roman"/>
+          <w:sz w:val="24"/>
+        </w:rPr>
+        <w:t>The application will download the map of the university.</w:t>
+      </w:r>
+    </w:p>
+    <w:p>
+      <w:pPr>
+        <w:pStyle w:val="ListParagraph"/>
+        <w:numPr>
+          <w:ilvl w:val="0"/>
+          <w:numId w:val="8"/>
+        </w:numPr>
+        <w:tabs>
+          <w:tab w:val="left" w:pos="5715"/>
+        </w:tabs>
+        <w:rPr>
+          <w:rFonts w:ascii="Times New Roman" w:hAnsi="Times New Roman" w:cs="Times New Roman"/>
+          <w:sz w:val="24"/>
+        </w:rPr>
+      </w:pPr>
+      <w:r>
+        <w:rPr>
+          <w:rFonts w:ascii="Times New Roman" w:hAnsi="Times New Roman" w:cs="Times New Roman"/>
+          <w:sz w:val="24"/>
+        </w:rPr>
+        <w:t>The application will display an alert if the is any interruption during the process.</w:t>
+      </w:r>
+    </w:p>
+    <w:p>
+      <w:pPr>
+        <w:pStyle w:val="ListParagraph"/>
+        <w:numPr>
+          <w:ilvl w:val="0"/>
+          <w:numId w:val="8"/>
+        </w:numPr>
+        <w:tabs>
+          <w:tab w:val="left" w:pos="5715"/>
+        </w:tabs>
+        <w:rPr>
+          <w:rFonts w:ascii="Times New Roman" w:hAnsi="Times New Roman" w:cs="Times New Roman"/>
+          <w:sz w:val="24"/>
+        </w:rPr>
+      </w:pPr>
+      <w:r>
+        <w:rPr>
+          <w:rFonts w:ascii="Times New Roman" w:hAnsi="Times New Roman" w:cs="Times New Roman"/>
+          <w:sz w:val="24"/>
+        </w:rPr>
+        <w:t>Once the data has been loaded, the application will display your location.</w:t>
+      </w:r>
+    </w:p>
+    <w:p>
+      <w:pPr>
+        <w:tabs>
+          <w:tab w:val="left" w:pos="5715"/>
+        </w:tabs>
+        <w:rPr>
+          <w:rFonts w:ascii="Times New Roman" w:hAnsi="Times New Roman" w:cs="Times New Roman"/>
+          <w:sz w:val="24"/>
+        </w:rPr>
+      </w:pPr>
+    </w:p>
+    <w:p>
+      <w:pPr>
+        <w:pStyle w:val="ListParagraph"/>
+        <w:numPr>
+          <w:ilvl w:val="0"/>
+          <w:numId w:val="6"/>
+        </w:numPr>
+        <w:tabs>
+          <w:tab w:val="left" w:pos="5715"/>
+        </w:tabs>
+        <w:rPr>
+          <w:rFonts w:ascii="Times New Roman" w:hAnsi="Times New Roman" w:cs="Times New Roman"/>
+          <w:sz w:val="24"/>
+        </w:rPr>
+      </w:pPr>
+      <w:r>
+        <w:rPr>
+          <w:rFonts w:ascii="Times New Roman" w:hAnsi="Times New Roman" w:cs="Times New Roman"/>
+          <w:sz w:val="24"/>
+        </w:rPr>
+        <w:t>Visual tour:</w:t>
+      </w:r>
+    </w:p>
+    <w:p>
+      <w:pPr>
+        <w:pStyle w:val="ListParagraph"/>
+        <w:numPr>
+          <w:ilvl w:val="0"/>
+          <w:numId w:val="9"/>
+        </w:numPr>
+        <w:tabs>
+          <w:tab w:val="left" w:pos="5715"/>
+        </w:tabs>
+        <w:rPr>
+          <w:rFonts w:ascii="Times New Roman" w:hAnsi="Times New Roman" w:cs="Times New Roman"/>
+          <w:sz w:val="24"/>
+        </w:rPr>
+      </w:pPr>
+      <w:r>
+        <w:rPr>
+          <w:rFonts w:ascii="Times New Roman" w:hAnsi="Times New Roman" w:cs="Times New Roman"/>
+          <w:sz w:val="24"/>
+        </w:rPr>
+        <w:t xml:space="preserve">When you click </w:t>
+      </w:r>
+      <w:r>
+        <w:rPr>
+          <w:rFonts w:ascii="Times New Roman" w:hAnsi="Times New Roman" w:cs="Times New Roman"/>
+          <w:sz w:val="24"/>
+        </w:rPr>
+        <w:t>on the Virtual Tour button.</w:t>
+      </w:r>
+    </w:p>
+    <w:p>
+      <w:pPr>
+        <w:tabs>
+          <w:tab w:val="left" w:pos="5715"/>
+        </w:tabs>
+        <w:rPr>
+          <w:rFonts w:ascii="Times New Roman" w:hAnsi="Times New Roman" w:cs="Times New Roman"/>
+          <w:sz w:val="24"/>
+        </w:rPr>
+      </w:pPr>
+    </w:p>
+    <w:p>
+      <w:pPr>
+        <w:tabs>
+          <w:tab w:val="left" w:pos="5715"/>
+        </w:tabs>
+        <w:jc w:val="center"/>
+        <w:rPr>
+          <w:rFonts w:ascii="Times New Roman" w:hAnsi="Times New Roman" w:cs="Times New Roman"/>
+          <w:sz w:val="24"/>
+        </w:rPr>
+      </w:pPr>
+      <w:r>
+        <w:rPr>
+          <w:rFonts w:ascii="Times New Roman" w:hAnsi="Times New Roman" w:cs="Times New Roman"/>
+          <w:sz w:val="24"/>
+        </w:rPr>
+        <w:t xml:space="preserve">**Screens </w:t>
+      </w:r>
+      <w:r>
+        <w:rPr>
+          <w:rFonts w:ascii="Times New Roman" w:hAnsi="Times New Roman" w:cs="Times New Roman"/>
+          <w:sz w:val="24"/>
+        </w:rPr>
+        <w:t>under</w:t>
+      </w:r>
+      <w:r>
+        <w:rPr>
+          <w:rFonts w:ascii="Times New Roman" w:hAnsi="Times New Roman" w:cs="Times New Roman"/>
+          <w:sz w:val="24"/>
+        </w:rPr>
+        <w:t xml:space="preserve"> Development**</w:t>
+      </w:r>
+    </w:p>
+    <w:p>
+      <w:pPr>
+        <w:tabs>
+          <w:tab w:val="left" w:pos="5715"/>
+        </w:tabs>
+        <w:rPr>
+          <w:rFonts w:ascii="Times New Roman" w:hAnsi="Times New Roman" w:cs="Times New Roman"/>
+          <w:sz w:val="24"/>
+        </w:rPr>
+      </w:pPr>
+    </w:p>
+    <w:p>
+      <w:pPr>
+        <w:pStyle w:val="ListParagraph"/>
+        <w:numPr>
+          <w:ilvl w:val="0"/>
+          <w:numId w:val="9"/>
+        </w:numPr>
+        <w:tabs>
+          <w:tab w:val="left" w:pos="5715"/>
+        </w:tabs>
+        <w:rPr>
+          <w:rFonts w:ascii="Times New Roman" w:hAnsi="Times New Roman" w:cs="Times New Roman"/>
+          <w:sz w:val="24"/>
+        </w:rPr>
+      </w:pPr>
+      <w:r>
+        <w:rPr>
+          <w:rFonts w:ascii="Times New Roman" w:hAnsi="Times New Roman" w:cs="Times New Roman"/>
+          <w:sz w:val="24"/>
+        </w:rPr>
+        <w:t>Application will load the map, and display the campus overview.</w:t>
+      </w:r>
+    </w:p>
+    <w:p>
+      <w:pPr>
+        <w:pStyle w:val="ListParagraph"/>
+        <w:numPr>
+          <w:ilvl w:val="0"/>
+          <w:numId w:val="9"/>
+        </w:numPr>
+        <w:tabs>
+          <w:tab w:val="left" w:pos="5715"/>
+        </w:tabs>
+        <w:rPr>
+          <w:rFonts w:ascii="Times New Roman" w:hAnsi="Times New Roman" w:cs="Times New Roman"/>
+          <w:sz w:val="24"/>
+        </w:rPr>
+      </w:pPr>
+      <w:r>
+        <w:rPr>
+          <w:rFonts w:ascii="Times New Roman" w:hAnsi="Times New Roman" w:cs="Times New Roman"/>
+          <w:sz w:val="24"/>
+        </w:rPr>
+        <w:t>The overview will contain all the buildings of the campus and a path form one building to the other.</w:t>
+      </w:r>
+    </w:p>
+    <w:p>
+      <w:pPr>
+        <w:tabs>
+          <w:tab w:val="left" w:pos="5715"/>
+        </w:tabs>
+        <w:rPr>
+          <w:rFonts w:ascii="Times New Roman" w:hAnsi="Times New Roman" w:cs="Times New Roman"/>
+          <w:sz w:val="24"/>
+        </w:rPr>
+      </w:pPr>
+    </w:p>
+    <w:p>
+      <w:pPr>
+        <w:tabs>
+          <w:tab w:val="left" w:pos="5715"/>
+        </w:tabs>
+        <w:jc w:val="center"/>
+        <w:rPr>
+          <w:rFonts w:ascii="Times New Roman" w:hAnsi="Times New Roman" w:cs="Times New Roman"/>
+          <w:sz w:val="24"/>
+        </w:rPr>
+      </w:pPr>
+      <w:r>
+        <w:rPr>
+          <w:rFonts w:ascii="Times New Roman" w:hAnsi="Times New Roman" w:cs="Times New Roman"/>
+          <w:sz w:val="24"/>
+        </w:rPr>
+        <w:t xml:space="preserve">**Screens </w:t>
+      </w:r>
+      <w:r>
+        <w:rPr>
+          <w:rFonts w:ascii="Times New Roman" w:hAnsi="Times New Roman" w:cs="Times New Roman"/>
+          <w:sz w:val="24"/>
+        </w:rPr>
+        <w:t>under</w:t>
+      </w:r>
+      <w:r>
+        <w:rPr>
+          <w:rFonts w:ascii="Times New Roman" w:hAnsi="Times New Roman" w:cs="Times New Roman"/>
+          <w:sz w:val="24"/>
+        </w:rPr>
+        <w:t xml:space="preserve"> Development**</w:t>
+      </w:r>
+    </w:p>
+    <w:p>
+      <w:pPr>
+        <w:tabs>
+          <w:tab w:val="left" w:pos="5715"/>
+        </w:tabs>
+        <w:rPr>
+          <w:rFonts w:ascii="Times New Roman" w:hAnsi="Times New Roman" w:cs="Times New Roman"/>
+          <w:sz w:val="24"/>
+        </w:rPr>
+      </w:pPr>
+    </w:p>
+    <w:p>
+      <w:pPr>
+        <w:pStyle w:val="ListParagraph"/>
+        <w:numPr>
+          <w:ilvl w:val="0"/>
+          <w:numId w:val="6"/>
+        </w:numPr>
+        <w:tabs>
+          <w:tab w:val="left" w:pos="5715"/>
+        </w:tabs>
+        <w:rPr>
+          <w:rFonts w:ascii="Times New Roman" w:hAnsi="Times New Roman" w:cs="Times New Roman"/>
+          <w:sz w:val="24"/>
+        </w:rPr>
+      </w:pPr>
+      <w:r>
+        <w:rPr>
+          <w:rFonts w:ascii="Times New Roman" w:hAnsi="Times New Roman" w:cs="Times New Roman"/>
+          <w:sz w:val="24"/>
+        </w:rPr>
+        <w:t>Campus tour:</w:t>
+      </w:r>
+    </w:p>
+    <w:p>
+      <w:pPr>
+        <w:pStyle w:val="ListParagraph"/>
+        <w:numPr>
+          <w:ilvl w:val="0"/>
+          <w:numId w:val="10"/>
+        </w:numPr>
+        <w:tabs>
+          <w:tab w:val="left" w:pos="5715"/>
+        </w:tabs>
+        <w:rPr>
+          <w:rFonts w:ascii="Times New Roman" w:hAnsi="Times New Roman" w:cs="Times New Roman"/>
+          <w:sz w:val="24"/>
+        </w:rPr>
+      </w:pPr>
+      <w:r>
+        <w:rPr>
+          <w:rFonts w:ascii="Times New Roman" w:hAnsi="Times New Roman" w:cs="Times New Roman"/>
+          <w:sz w:val="24"/>
+        </w:rPr>
+        <w:t>When you click on the Campus Tour button, the application will start the campus tour.</w:t>
+      </w:r>
+    </w:p>
+    <w:p>
+      <w:pPr>
+        <w:tabs>
+          <w:tab w:val="left" w:pos="5715"/>
+        </w:tabs>
+        <w:rPr>
+          <w:rFonts w:ascii="Times New Roman" w:hAnsi="Times New Roman" w:cs="Times New Roman"/>
+          <w:sz w:val="24"/>
+        </w:rPr>
+      </w:pPr>
+    </w:p>
+    <w:p>
+      <w:pPr>
+        <w:tabs>
+          <w:tab w:val="left" w:pos="5715"/>
+        </w:tabs>
+        <w:jc w:val="center"/>
+        <w:rPr>
+          <w:rFonts w:ascii="Times New Roman" w:hAnsi="Times New Roman" w:cs="Times New Roman"/>
+          <w:sz w:val="24"/>
+        </w:rPr>
+      </w:pPr>
+      <w:r>
+        <w:rPr>
+          <w:rFonts w:ascii="Times New Roman" w:hAnsi="Times New Roman" w:cs="Times New Roman"/>
+          <w:sz w:val="24"/>
+        </w:rPr>
+        <w:t xml:space="preserve">**Screens </w:t>
+      </w:r>
+      <w:r>
+        <w:rPr>
+          <w:rFonts w:ascii="Times New Roman" w:hAnsi="Times New Roman" w:cs="Times New Roman"/>
+          <w:sz w:val="24"/>
+        </w:rPr>
+        <w:t>under</w:t>
+      </w:r>
+      <w:r>
+        <w:rPr>
+          <w:rFonts w:ascii="Times New Roman" w:hAnsi="Times New Roman" w:cs="Times New Roman"/>
+          <w:sz w:val="24"/>
+        </w:rPr>
+        <w:t xml:space="preserve"> Development**</w:t>
+      </w:r>
+    </w:p>
+    <w:p>
+      <w:pPr>
+        <w:tabs>
+          <w:tab w:val="left" w:pos="5715"/>
+        </w:tabs>
+        <w:rPr>
+          <w:rFonts w:ascii="Times New Roman" w:hAnsi="Times New Roman" w:cs="Times New Roman"/>
+          <w:sz w:val="24"/>
+        </w:rPr>
+      </w:pPr>
+    </w:p>
+    <w:p>
+      <w:pPr>
+        <w:pStyle w:val="ListParagraph"/>
+        <w:numPr>
+          <w:ilvl w:val="0"/>
+          <w:numId w:val="10"/>
+        </w:numPr>
+        <w:tabs>
+          <w:tab w:val="left" w:pos="5715"/>
+        </w:tabs>
+        <w:rPr>
+          <w:rFonts w:ascii="Times New Roman" w:hAnsi="Times New Roman" w:cs="Times New Roman"/>
+          <w:sz w:val="24"/>
+        </w:rPr>
+      </w:pPr>
+      <w:r>
+        <w:rPr>
+          <w:rFonts w:ascii="Times New Roman" w:hAnsi="Times New Roman" w:cs="Times New Roman"/>
+          <w:sz w:val="24"/>
+        </w:rPr>
+        <w:t>The application will show the user location on the screen.</w:t>
+      </w:r>
+    </w:p>
+    <w:p>
+      <w:pPr>
+        <w:tabs>
+          <w:tab w:val="left" w:pos="5715"/>
+        </w:tabs>
+        <w:rPr>
+          <w:rFonts w:ascii="Times New Roman" w:hAnsi="Times New Roman" w:cs="Times New Roman"/>
+          <w:sz w:val="24"/>
+        </w:rPr>
+      </w:pPr>
+    </w:p>
+    <w:p>
+      <w:pPr>
+        <w:tabs>
+          <w:tab w:val="left" w:pos="5715"/>
+        </w:tabs>
+        <w:jc w:val="center"/>
+        <w:rPr>
+          <w:rFonts w:ascii="Times New Roman" w:hAnsi="Times New Roman" w:cs="Times New Roman"/>
+          <w:sz w:val="24"/>
+        </w:rPr>
+      </w:pPr>
+      <w:r>
+        <w:rPr>
+          <w:rFonts w:ascii="Times New Roman" w:hAnsi="Times New Roman" w:cs="Times New Roman"/>
+          <w:sz w:val="24"/>
+        </w:rPr>
+        <w:t xml:space="preserve">**Screens </w:t>
+      </w:r>
+      <w:r>
+        <w:rPr>
+          <w:rFonts w:ascii="Times New Roman" w:hAnsi="Times New Roman" w:cs="Times New Roman"/>
+          <w:sz w:val="24"/>
+        </w:rPr>
+        <w:t>under</w:t>
+      </w:r>
+      <w:r>
+        <w:rPr>
+          <w:rFonts w:ascii="Times New Roman" w:hAnsi="Times New Roman" w:cs="Times New Roman"/>
+          <w:sz w:val="24"/>
+        </w:rPr>
+        <w:t xml:space="preserve"> Development**</w:t>
+      </w:r>
+    </w:p>
+    <w:p>
+      <w:pPr>
+        <w:tabs>
+          <w:tab w:val="left" w:pos="5715"/>
+        </w:tabs>
+        <w:rPr>
+          <w:rFonts w:ascii="Times New Roman" w:hAnsi="Times New Roman" w:cs="Times New Roman"/>
+          <w:sz w:val="24"/>
+        </w:rPr>
+      </w:pPr>
+    </w:p>
+    <w:p>
+      <w:pPr>
+        <w:pStyle w:val="ListParagraph"/>
+        <w:numPr>
+          <w:ilvl w:val="0"/>
+          <w:numId w:val="10"/>
+        </w:numPr>
+        <w:tabs>
+          <w:tab w:val="left" w:pos="5715"/>
+        </w:tabs>
+        <w:rPr>
+          <w:rFonts w:ascii="Times New Roman" w:hAnsi="Times New Roman" w:cs="Times New Roman"/>
+          <w:sz w:val="24"/>
+        </w:rPr>
+      </w:pPr>
+      <w:r>
+        <w:rPr>
+          <w:rFonts w:ascii="Times New Roman" w:hAnsi="Times New Roman" w:cs="Times New Roman"/>
+          <w:sz w:val="24"/>
+        </w:rPr>
+        <w:t>The application will show the user the path to the next nearest building.</w:t>
+      </w:r>
+    </w:p>
+    <w:p>
+      <w:pPr>
+        <w:tabs>
+          <w:tab w:val="left" w:pos="5715"/>
+        </w:tabs>
+        <w:rPr>
+          <w:rFonts w:ascii="Times New Roman" w:hAnsi="Times New Roman" w:cs="Times New Roman"/>
+          <w:sz w:val="24"/>
+        </w:rPr>
+      </w:pPr>
+    </w:p>
+    <w:p>
+      <w:pPr>
+        <w:tabs>
+          <w:tab w:val="left" w:pos="5715"/>
+        </w:tabs>
+        <w:jc w:val="center"/>
+        <w:rPr>
+          <w:rFonts w:ascii="Times New Roman" w:hAnsi="Times New Roman" w:cs="Times New Roman"/>
+          <w:sz w:val="24"/>
+        </w:rPr>
+      </w:pPr>
+      <w:r>
+        <w:rPr>
+          <w:rFonts w:ascii="Times New Roman" w:hAnsi="Times New Roman" w:cs="Times New Roman"/>
+          <w:sz w:val="24"/>
+        </w:rPr>
+        <w:t xml:space="preserve">**Screens </w:t>
+      </w:r>
+      <w:r>
+        <w:rPr>
+          <w:rFonts w:ascii="Times New Roman" w:hAnsi="Times New Roman" w:cs="Times New Roman"/>
+          <w:sz w:val="24"/>
+        </w:rPr>
+        <w:t>under</w:t>
+      </w:r>
+      <w:r>
+        <w:rPr>
+          <w:rFonts w:ascii="Times New Roman" w:hAnsi="Times New Roman" w:cs="Times New Roman"/>
+          <w:sz w:val="24"/>
+        </w:rPr>
+        <w:t xml:space="preserve"> Development**</w:t>
+      </w:r>
+    </w:p>
+    <w:p>
+      <w:pPr>
+        <w:tabs>
+          <w:tab w:val="left" w:pos="5715"/>
+        </w:tabs>
+        <w:rPr>
+          <w:rFonts w:ascii="Times New Roman" w:hAnsi="Times New Roman" w:cs="Times New Roman"/>
+          <w:sz w:val="24"/>
+        </w:rPr>
+      </w:pPr>
+    </w:p>
+    <w:p>
+      <w:pPr>
+        <w:pStyle w:val="ListParagraph"/>
+        <w:numPr>
+          <w:ilvl w:val="0"/>
+          <w:numId w:val="10"/>
+        </w:numPr>
+        <w:tabs>
+          <w:tab w:val="left" w:pos="5715"/>
+        </w:tabs>
+        <w:rPr>
+          <w:rFonts w:ascii="Times New Roman" w:hAnsi="Times New Roman" w:cs="Times New Roman"/>
+          <w:sz w:val="24"/>
+        </w:rPr>
+      </w:pPr>
+      <w:r>
+        <w:rPr>
+          <w:rFonts w:ascii="Times New Roman" w:hAnsi="Times New Roman" w:cs="Times New Roman"/>
+          <w:sz w:val="24"/>
+        </w:rPr>
+        <w:t>When the user reaches the next building, the application will alert the user to scan a QR code.</w:t>
+      </w:r>
+    </w:p>
+    <w:p>
+      <w:pPr>
+        <w:pStyle w:val="ListParagraph"/>
+        <w:numPr>
+          <w:ilvl w:val="0"/>
+          <w:numId w:val="6"/>
+        </w:numPr>
+        <w:tabs>
+          <w:tab w:val="left" w:pos="5715"/>
+        </w:tabs>
+        <w:rPr>
+          <w:rFonts w:ascii="Times New Roman" w:hAnsi="Times New Roman" w:cs="Times New Roman"/>
+          <w:sz w:val="24"/>
+        </w:rPr>
+      </w:pPr>
+      <w:r>
+        <w:rPr>
+          <w:rFonts w:ascii="Times New Roman" w:hAnsi="Times New Roman" w:cs="Times New Roman"/>
+          <w:sz w:val="24"/>
+        </w:rPr>
+        <w:t>Scanning a QR code:</w:t>
+      </w:r>
+    </w:p>
+    <w:p>
+      <w:pPr>
+        <w:pStyle w:val="ListParagraph"/>
+        <w:numPr>
+          <w:ilvl w:val="0"/>
+          <w:numId w:val="13"/>
+        </w:numPr>
+        <w:tabs>
+          <w:tab w:val="left" w:pos="5715"/>
+        </w:tabs>
+        <w:rPr>
+          <w:rFonts w:ascii="Times New Roman" w:hAnsi="Times New Roman" w:cs="Times New Roman"/>
+          <w:sz w:val="24"/>
+        </w:rPr>
+      </w:pPr>
+      <w:r>
+        <w:rPr>
+          <w:rFonts w:ascii="Times New Roman" w:hAnsi="Times New Roman" w:cs="Times New Roman"/>
+          <w:sz w:val="24"/>
+        </w:rPr>
+        <w:t>Click on the menu button on the top left corner of the application.</w:t>
+      </w:r>
+    </w:p>
+    <w:p>
+      <w:pPr>
+        <w:tabs>
+          <w:tab w:val="left" w:pos="5715"/>
+        </w:tabs>
+        <w:rPr>
+          <w:rFonts w:ascii="Times New Roman" w:hAnsi="Times New Roman" w:cs="Times New Roman"/>
+          <w:sz w:val="24"/>
+        </w:rPr>
+      </w:pPr>
+    </w:p>
+    <w:p>
+      <w:pPr>
+        <w:tabs>
+          <w:tab w:val="left" w:pos="5715"/>
+        </w:tabs>
+        <w:jc w:val="center"/>
+        <w:rPr>
+          <w:rFonts w:ascii="Times New Roman" w:hAnsi="Times New Roman" w:cs="Times New Roman"/>
+          <w:sz w:val="24"/>
+        </w:rPr>
+      </w:pPr>
+      <w:r>
+        <w:rPr>
+          <w:rFonts w:ascii="Times New Roman" w:hAnsi="Times New Roman" w:cs="Times New Roman"/>
+          <w:sz w:val="24"/>
+        </w:rPr>
+        <w:t>**Screens under Development**</w:t>
+      </w:r>
+    </w:p>
+    <w:p>
+      <w:pPr>
+        <w:tabs>
+          <w:tab w:val="left" w:pos="5715"/>
+        </w:tabs>
+        <w:rPr>
+          <w:rFonts w:ascii="Times New Roman" w:hAnsi="Times New Roman" w:cs="Times New Roman"/>
+          <w:sz w:val="24"/>
+        </w:rPr>
+      </w:pPr>
+    </w:p>
+    <w:p>
+      <w:pPr>
+        <w:pStyle w:val="ListParagraph"/>
+        <w:numPr>
+          <w:ilvl w:val="0"/>
+          <w:numId w:val="13"/>
+        </w:numPr>
+        <w:tabs>
+          <w:tab w:val="left" w:pos="5715"/>
+        </w:tabs>
+        <w:rPr>
+          <w:rFonts w:ascii="Times New Roman" w:hAnsi="Times New Roman" w:cs="Times New Roman"/>
+          <w:sz w:val="24"/>
+        </w:rPr>
+      </w:pPr>
+      <w:r>
+        <w:rPr>
+          <w:rFonts w:ascii="Times New Roman" w:hAnsi="Times New Roman" w:cs="Times New Roman"/>
+          <w:sz w:val="24"/>
+        </w:rPr>
+        <w:t>Click on the Scan QR code button</w:t>
+      </w:r>
+      <w:r>
+        <w:rPr>
+          <w:rFonts w:ascii="Times New Roman" w:hAnsi="Times New Roman" w:cs="Times New Roman"/>
+          <w:sz w:val="24"/>
+        </w:rPr>
+        <w:t>.</w:t>
+      </w:r>
+    </w:p>
+    <w:p>
+      <w:pPr>
+        <w:tabs>
+          <w:tab w:val="left" w:pos="5715"/>
+        </w:tabs>
+        <w:rPr>
+          <w:rFonts w:ascii="Times New Roman" w:hAnsi="Times New Roman" w:cs="Times New Roman"/>
+          <w:sz w:val="24"/>
+        </w:rPr>
+      </w:pPr>
+    </w:p>
+    <w:p>
+      <w:pPr>
+        <w:tabs>
+          <w:tab w:val="left" w:pos="5715"/>
+        </w:tabs>
+        <w:jc w:val="center"/>
+        <w:rPr>
+          <w:rFonts w:ascii="Times New Roman" w:hAnsi="Times New Roman" w:cs="Times New Roman"/>
+          <w:sz w:val="24"/>
+        </w:rPr>
+      </w:pPr>
+      <w:r>
+        <w:rPr>
+          <w:rFonts w:ascii="Times New Roman" w:hAnsi="Times New Roman" w:cs="Times New Roman"/>
+          <w:sz w:val="24"/>
+        </w:rPr>
+        <w:t>**Screens under Development**</w:t>
+      </w:r>
+    </w:p>
+    <w:p>
+      <w:pPr>
+        <w:tabs>
+          <w:tab w:val="left" w:pos="5715"/>
+        </w:tabs>
+        <w:rPr>
+          <w:rFonts w:ascii="Times New Roman" w:hAnsi="Times New Roman" w:cs="Times New Roman"/>
+          <w:sz w:val="24"/>
+        </w:rPr>
+      </w:pPr>
+    </w:p>
+    <w:p>
+      <w:pPr>
+        <w:pStyle w:val="ListParagraph"/>
+        <w:numPr>
+          <w:ilvl w:val="0"/>
+          <w:numId w:val="13"/>
+        </w:numPr>
+        <w:tabs>
+          <w:tab w:val="left" w:pos="5715"/>
+        </w:tabs>
+        <w:rPr>
+          <w:rFonts w:ascii="Times New Roman" w:hAnsi="Times New Roman" w:cs="Times New Roman"/>
+          <w:sz w:val="24"/>
+        </w:rPr>
+      </w:pPr>
+      <w:r>
+        <w:rPr>
+          <w:rFonts w:ascii="Times New Roman" w:hAnsi="Times New Roman" w:cs="Times New Roman"/>
+          <w:sz w:val="24"/>
+        </w:rPr>
+        <w:t>Scan the QR code using the camera.</w:t>
+      </w:r>
+    </w:p>
+    <w:p>
+      <w:pPr>
+        <w:pStyle w:val="ListParagraph"/>
+        <w:numPr>
+          <w:ilvl w:val="0"/>
+          <w:numId w:val="13"/>
+        </w:numPr>
+        <w:tabs>
+          <w:tab w:val="left" w:pos="5715"/>
+        </w:tabs>
+        <w:rPr>
+          <w:rFonts w:ascii="Times New Roman" w:hAnsi="Times New Roman" w:cs="Times New Roman"/>
+          <w:sz w:val="24"/>
+        </w:rPr>
+      </w:pPr>
+      <w:r>
+        <w:rPr>
+          <w:rFonts w:ascii="Times New Roman" w:hAnsi="Times New Roman" w:cs="Times New Roman"/>
+          <w:sz w:val="24"/>
+        </w:rPr>
+        <w:t>The application will scan the QR code and display the data related to the QR code.</w:t>
+      </w:r>
+    </w:p>
+    <w:p>
+      <w:pPr>
+        <w:tabs>
+          <w:tab w:val="left" w:pos="5715"/>
+        </w:tabs>
+        <w:rPr>
+          <w:rFonts w:ascii="Times New Roman" w:hAnsi="Times New Roman" w:cs="Times New Roman"/>
+          <w:sz w:val="24"/>
+        </w:rPr>
+      </w:pPr>
+    </w:p>
+    <w:p>
+      <w:pPr>
+        <w:tabs>
+          <w:tab w:val="left" w:pos="5715"/>
+        </w:tabs>
+        <w:jc w:val="center"/>
+        <w:rPr>
+          <w:rFonts w:ascii="Times New Roman" w:hAnsi="Times New Roman" w:cs="Times New Roman"/>
+          <w:sz w:val="24"/>
+        </w:rPr>
+      </w:pPr>
+      <w:r>
+        <w:rPr>
+          <w:rFonts w:ascii="Times New Roman" w:hAnsi="Times New Roman" w:cs="Times New Roman"/>
+          <w:sz w:val="24"/>
+        </w:rPr>
+        <w:t>**Screens under Development**</w:t>
+      </w:r>
+    </w:p>
+    <w:p>
+      <w:pPr>
+        <w:tabs>
+          <w:tab w:val="left" w:pos="5715"/>
+        </w:tabs>
         <w:rPr>
           <w:rFonts w:ascii="Times New Roman" w:hAnsi="Times New Roman" w:cs="Times New Roman"/>
           <w:sz w:val="24"/>
@@ -1340,70 +2138,220 @@
         <w:tabs>
           <w:tab w:val="left" w:pos="5715"/>
         </w:tabs>
-        <w:jc w:val="center"/>
-        <w:rPr>
-          <w:rFonts w:ascii="Times New Roman" w:hAnsi="Times New Roman" w:cs="Times New Roman"/>
-          <w:sz w:val="28"/>
-        </w:rPr>
-      </w:pPr>
-      <w:r>
+        <w:rPr>
+          <w:rFonts w:ascii="Times New Roman" w:hAnsi="Times New Roman" w:cs="Times New Roman"/>
+          <w:sz w:val="24"/>
+        </w:rPr>
+      </w:pPr>
+    </w:p>
+    <w:p>
+      <w:pPr>
+        <w:tabs>
+          <w:tab w:val="left" w:pos="5715"/>
+        </w:tabs>
+        <w:rPr>
+          <w:rFonts w:ascii="Times New Roman" w:hAnsi="Times New Roman" w:cs="Times New Roman"/>
+          <w:sz w:val="24"/>
+        </w:rPr>
+      </w:pPr>
+    </w:p>
+    <w:p>
+      <w:pPr>
+        <w:tabs>
+          <w:tab w:val="left" w:pos="5715"/>
+        </w:tabs>
+        <w:rPr>
+          <w:rFonts w:ascii="Times New Roman" w:hAnsi="Times New Roman" w:cs="Times New Roman"/>
+          <w:sz w:val="24"/>
+        </w:rPr>
+      </w:pPr>
+    </w:p>
+    <w:p>
+      <w:pPr>
+        <w:tabs>
+          <w:tab w:val="left" w:pos="5715"/>
+        </w:tabs>
+        <w:rPr>
+          <w:rFonts w:ascii="Times New Roman" w:hAnsi="Times New Roman" w:cs="Times New Roman"/>
+          <w:sz w:val="24"/>
+        </w:rPr>
+      </w:pPr>
+    </w:p>
+    <w:p>
+      <w:pPr>
+        <w:tabs>
+          <w:tab w:val="left" w:pos="5715"/>
+        </w:tabs>
+        <w:rPr>
+          <w:rFonts w:ascii="Times New Roman" w:hAnsi="Times New Roman" w:cs="Times New Roman"/>
+          <w:sz w:val="24"/>
+        </w:rPr>
+      </w:pPr>
+    </w:p>
+    <w:p>
+      <w:pPr>
+        <w:tabs>
+          <w:tab w:val="left" w:pos="5715"/>
+        </w:tabs>
+        <w:rPr>
+          <w:rFonts w:ascii="Times New Roman" w:hAnsi="Times New Roman" w:cs="Times New Roman"/>
+          <w:sz w:val="24"/>
+        </w:rPr>
+      </w:pPr>
+    </w:p>
+    <w:p>
+      <w:pPr>
+        <w:tabs>
+          <w:tab w:val="left" w:pos="5715"/>
+        </w:tabs>
+        <w:rPr>
+          <w:rFonts w:ascii="Times New Roman" w:hAnsi="Times New Roman" w:cs="Times New Roman"/>
+          <w:sz w:val="24"/>
+        </w:rPr>
+      </w:pPr>
+    </w:p>
+    <w:p>
+      <w:pPr>
+        <w:pStyle w:val="ListParagraph"/>
+        <w:numPr>
+          <w:ilvl w:val="0"/>
+          <w:numId w:val="5"/>
+        </w:numPr>
         <w:rPr>
           <w:rFonts w:ascii="Times New Roman" w:hAnsi="Times New Roman" w:cs="Times New Roman"/>
           <w:noProof/>
           <w:sz w:val="28"/>
         </w:rPr>
-        <w:drawing>
-          <wp:inline distT="0" distB="0" distL="0" distR="0">
-            <wp:extent cx="2257425" cy="3090638"/>
-            <wp:effectExtent l="0" t="0" r="0" b="0"/>
-            <wp:docPr id="4" name="Picture 4" descr="C:\Users\S525985\Downloads\0 (1).png"/>
-            <wp:cNvGraphicFramePr>
-              <a:graphicFrameLocks xmlns:a="http://schemas.openxmlformats.org/drawingml/2006/main" noChangeAspect="1"/>
-            </wp:cNvGraphicFramePr>
-            <a:graphic xmlns:a="http://schemas.openxmlformats.org/drawingml/2006/main">
-              <a:graphicData uri="http://schemas.openxmlformats.org/drawingml/2006/picture">
-                <pic:pic xmlns:pic="http://schemas.openxmlformats.org/drawingml/2006/picture">
-                  <pic:nvPicPr>
-                    <pic:cNvPr id="0" name="Picture 4" descr="C:\Users\S525985\Downloads\0 (1).png"/>
-                    <pic:cNvPicPr>
-                      <a:picLocks noChangeAspect="1" noChangeArrowheads="1"/>
-                    </pic:cNvPicPr>
-                  </pic:nvPicPr>
-                  <pic:blipFill>
-                    <a:blip r:embed="rId9">
-                      <a:extLst>
-                        <a:ext uri="{28A0092B-C50C-407E-A947-70E740481C1C}">
-                          <a14:useLocalDpi xmlns:a14="http://schemas.microsoft.com/office/drawing/2010/main" val="0"/>
-                        </a:ext>
-                      </a:extLst>
-                    </a:blip>
-                    <a:srcRect/>
-                    <a:stretch>
-                      <a:fillRect/>
-                    </a:stretch>
-                  </pic:blipFill>
-                  <pic:spPr bwMode="auto">
-                    <a:xfrm>
-                      <a:off x="0" y="0"/>
-                      <a:ext cx="2264691" cy="3100585"/>
-                    </a:xfrm>
-                    <a:prstGeom prst="rect">
-                      <a:avLst/>
-                    </a:prstGeom>
-                    <a:noFill/>
-                    <a:ln>
-                      <a:noFill/>
-                    </a:ln>
-                  </pic:spPr>
-                </pic:pic>
-              </a:graphicData>
-            </a:graphic>
-          </wp:inline>
-        </w:drawing>
+      </w:pPr>
+      <w:r>
+        <w:rPr>
+          <w:rFonts w:ascii="Times New Roman" w:hAnsi="Times New Roman" w:cs="Times New Roman"/>
+          <w:noProof/>
+          <w:sz w:val="28"/>
+        </w:rPr>
+        <w:t>Further Improvements to be made:</w:t>
+      </w:r>
+    </w:p>
+    <w:p>
+      <w:pPr>
+        <w:pStyle w:val="ListParagraph"/>
+        <w:numPr>
+          <w:ilvl w:val="0"/>
+          <w:numId w:val="4"/>
+        </w:numPr>
+        <w:rPr>
+          <w:rFonts w:ascii="Times New Roman" w:hAnsi="Times New Roman" w:cs="Times New Roman"/>
+          <w:noProof/>
+          <w:sz w:val="24"/>
+        </w:rPr>
+      </w:pPr>
+      <w:r>
+        <w:rPr>
+          <w:rFonts w:ascii="Times New Roman" w:hAnsi="Times New Roman" w:cs="Times New Roman"/>
+          <w:noProof/>
+          <w:sz w:val="24"/>
+        </w:rPr>
+        <w:t>The application should be able to provide a campus tour for a diverse number of educational institutions.</w:t>
+      </w:r>
+    </w:p>
+    <w:p>
+      <w:pPr>
+        <w:pStyle w:val="ListParagraph"/>
+        <w:numPr>
+          <w:ilvl w:val="0"/>
+          <w:numId w:val="4"/>
+        </w:numPr>
+        <w:rPr>
+          <w:rFonts w:ascii="Times New Roman" w:hAnsi="Times New Roman" w:cs="Times New Roman"/>
+          <w:noProof/>
+          <w:sz w:val="24"/>
+        </w:rPr>
+      </w:pPr>
+      <w:r>
+        <w:rPr>
+          <w:rFonts w:ascii="Times New Roman" w:hAnsi="Times New Roman" w:cs="Times New Roman"/>
+          <w:noProof/>
+          <w:sz w:val="24"/>
+        </w:rPr>
+        <w:t>The admin should be able to control and review what data is to be displayed along the tour according to emergency situations/seasons/other important details.</w:t>
+      </w:r>
+    </w:p>
+    <w:p>
+      <w:pPr>
+        <w:pStyle w:val="ListParagraph"/>
+        <w:numPr>
+          <w:ilvl w:val="0"/>
+          <w:numId w:val="4"/>
+        </w:numPr>
+        <w:rPr>
+          <w:rFonts w:ascii="Times New Roman" w:hAnsi="Times New Roman" w:cs="Times New Roman"/>
+          <w:noProof/>
+          <w:sz w:val="24"/>
+        </w:rPr>
+      </w:pPr>
+      <w:r>
+        <w:rPr>
+          <w:rFonts w:ascii="Times New Roman" w:hAnsi="Times New Roman" w:cs="Times New Roman"/>
+          <w:noProof/>
+          <w:sz w:val="24"/>
+        </w:rPr>
+        <w:t>The user should be able to provide feedback to the admin to report any issues or informational errors in the application.</w:t>
+      </w:r>
+    </w:p>
+    <w:p>
+      <w:pPr>
+        <w:pStyle w:val="ListParagraph"/>
+        <w:numPr>
+          <w:ilvl w:val="0"/>
+          <w:numId w:val="4"/>
+        </w:numPr>
+        <w:rPr>
+          <w:rFonts w:ascii="Times New Roman" w:hAnsi="Times New Roman" w:cs="Times New Roman"/>
+          <w:noProof/>
+          <w:sz w:val="24"/>
+        </w:rPr>
+      </w:pPr>
+      <w:r>
+        <w:rPr>
+          <w:rFonts w:ascii="Times New Roman" w:hAnsi="Times New Roman" w:cs="Times New Roman"/>
+          <w:noProof/>
+          <w:sz w:val="24"/>
+        </w:rPr>
+        <w:t>The application should display pop-up messages if there is no internet connectivity or no proper GPS signal.</w:t>
+      </w:r>
+    </w:p>
+    <w:p>
+      <w:pPr>
+        <w:pStyle w:val="ListParagraph"/>
+        <w:numPr>
+          <w:ilvl w:val="0"/>
+          <w:numId w:val="4"/>
+        </w:numPr>
+        <w:rPr>
+          <w:rFonts w:ascii="Times New Roman" w:hAnsi="Times New Roman" w:cs="Times New Roman"/>
+          <w:noProof/>
+          <w:sz w:val="24"/>
+        </w:rPr>
+      </w:pPr>
+      <w:r>
+        <w:rPr>
+          <w:rFonts w:ascii="Times New Roman" w:hAnsi="Times New Roman" w:cs="Times New Roman"/>
+          <w:noProof/>
+          <w:sz w:val="24"/>
+        </w:rPr>
+        <w:t>The application should be able</w:t>
+      </w:r>
+      <w:r>
+        <w:rPr>
+          <w:rFonts w:ascii="Times New Roman" w:hAnsi="Times New Roman" w:cs="Times New Roman"/>
+          <w:noProof/>
+          <w:sz w:val="24"/>
+        </w:rPr>
+        <w:t xml:space="preserve"> to play audio,videos and provide navigation assistance.</w:t>
       </w:r>
     </w:p>
     <w:sectPr>
-      <w:headerReference w:type="default" r:id="rId10"/>
+      <w:headerReference w:type="default" r:id="rId8"/>
       <w:pgSz w:w="12240" w:h="15840"/>
       <w:pgMar w:top="1440" w:right="1440" w:bottom="1440" w:left="1440" w:header="720" w:footer="720" w:gutter="0"/>
       <w:cols w:space="720"/>
@@ -1555,6 +2503,496 @@
 <file path=word/numbering.xml><?xml version="1.0" encoding="utf-8"?>
 <w:numbering xmlns:wpc="http://schemas.microsoft.com/office/word/2010/wordprocessingCanvas" xmlns:mc="http://schemas.openxmlformats.org/markup-compatibility/2006" xmlns:o="urn:schemas-microsoft-com:office:office" xmlns:r="http://schemas.openxmlformats.org/officeDocument/2006/relationships" xmlns:m="http://schemas.openxmlformats.org/officeDocument/2006/math" xmlns:v="urn:schemas-microsoft-com:vml" xmlns:wp14="http://schemas.microsoft.com/office/word/2010/wordprocessingDrawing" xmlns:wp="http://schemas.openxmlformats.org/drawingml/2006/wordprocessingDrawing" xmlns:w10="urn:schemas-microsoft-com:office:word" xmlns:w="http://schemas.openxmlformats.org/wordprocessingml/2006/main" xmlns:w14="http://schemas.microsoft.com/office/word/2010/wordml" xmlns:w15="http://schemas.microsoft.com/office/word/2012/wordml" xmlns:wpg="http://schemas.microsoft.com/office/word/2010/wordprocessingGroup" xmlns:wpi="http://schemas.microsoft.com/office/word/2010/wordprocessingInk" xmlns:wne="http://schemas.microsoft.com/office/word/2006/wordml" xmlns:wps="http://schemas.microsoft.com/office/word/2010/wordprocessingShape" mc:Ignorable="w14 w15 wp14">
   <w:abstractNum w:abstractNumId="0">
+    <w:nsid w:val="0075274D"/>
+    <w:multiLevelType w:val="hybridMultilevel"/>
+    <w:tmpl w:val="C46ABB16"/>
+    <w:lvl w:ilvl="0" w:tplc="0409000F">
+      <w:start w:val="1"/>
+      <w:numFmt w:val="decimal"/>
+      <w:lvlText w:val="%1."/>
+      <w:lvlJc w:val="left"/>
+      <w:pPr>
+        <w:ind w:left="720" w:hanging="360"/>
+      </w:pPr>
+    </w:lvl>
+    <w:lvl w:ilvl="1" w:tplc="04090019" w:tentative="1">
+      <w:start w:val="1"/>
+      <w:numFmt w:val="lowerLetter"/>
+      <w:lvlText w:val="%2."/>
+      <w:lvlJc w:val="left"/>
+      <w:pPr>
+        <w:ind w:left="1440" w:hanging="360"/>
+      </w:pPr>
+    </w:lvl>
+    <w:lvl w:ilvl="2" w:tplc="0409001B" w:tentative="1">
+      <w:start w:val="1"/>
+      <w:numFmt w:val="lowerRoman"/>
+      <w:lvlText w:val="%3."/>
+      <w:lvlJc w:val="right"/>
+      <w:pPr>
+        <w:ind w:left="2160" w:hanging="180"/>
+      </w:pPr>
+    </w:lvl>
+    <w:lvl w:ilvl="3" w:tplc="0409000F" w:tentative="1">
+      <w:start w:val="1"/>
+      <w:numFmt w:val="decimal"/>
+      <w:lvlText w:val="%4."/>
+      <w:lvlJc w:val="left"/>
+      <w:pPr>
+        <w:ind w:left="2880" w:hanging="360"/>
+      </w:pPr>
+    </w:lvl>
+    <w:lvl w:ilvl="4" w:tplc="04090019" w:tentative="1">
+      <w:start w:val="1"/>
+      <w:numFmt w:val="lowerLetter"/>
+      <w:lvlText w:val="%5."/>
+      <w:lvlJc w:val="left"/>
+      <w:pPr>
+        <w:ind w:left="3600" w:hanging="360"/>
+      </w:pPr>
+    </w:lvl>
+    <w:lvl w:ilvl="5" w:tplc="0409001B" w:tentative="1">
+      <w:start w:val="1"/>
+      <w:numFmt w:val="lowerRoman"/>
+      <w:lvlText w:val="%6."/>
+      <w:lvlJc w:val="right"/>
+      <w:pPr>
+        <w:ind w:left="4320" w:hanging="180"/>
+      </w:pPr>
+    </w:lvl>
+    <w:lvl w:ilvl="6" w:tplc="0409000F" w:tentative="1">
+      <w:start w:val="1"/>
+      <w:numFmt w:val="decimal"/>
+      <w:lvlText w:val="%7."/>
+      <w:lvlJc w:val="left"/>
+      <w:pPr>
+        <w:ind w:left="5040" w:hanging="360"/>
+      </w:pPr>
+    </w:lvl>
+    <w:lvl w:ilvl="7" w:tplc="04090019" w:tentative="1">
+      <w:start w:val="1"/>
+      <w:numFmt w:val="lowerLetter"/>
+      <w:lvlText w:val="%8."/>
+      <w:lvlJc w:val="left"/>
+      <w:pPr>
+        <w:ind w:left="5760" w:hanging="360"/>
+      </w:pPr>
+    </w:lvl>
+    <w:lvl w:ilvl="8" w:tplc="0409001B" w:tentative="1">
+      <w:start w:val="1"/>
+      <w:numFmt w:val="lowerRoman"/>
+      <w:lvlText w:val="%9."/>
+      <w:lvlJc w:val="right"/>
+      <w:pPr>
+        <w:ind w:left="6480" w:hanging="180"/>
+      </w:pPr>
+    </w:lvl>
+  </w:abstractNum>
+  <w:abstractNum w:abstractNumId="1">
+    <w:nsid w:val="03AB5B1C"/>
+    <w:multiLevelType w:val="hybridMultilevel"/>
+    <w:tmpl w:val="FA703498"/>
+    <w:lvl w:ilvl="0" w:tplc="04090001">
+      <w:start w:val="1"/>
+      <w:numFmt w:val="bullet"/>
+      <w:lvlText w:val=""/>
+      <w:lvlJc w:val="left"/>
+      <w:pPr>
+        <w:ind w:left="1440" w:hanging="360"/>
+      </w:pPr>
+      <w:rPr>
+        <w:rFonts w:ascii="Symbol" w:hAnsi="Symbol" w:hint="default"/>
+      </w:rPr>
+    </w:lvl>
+    <w:lvl w:ilvl="1" w:tplc="04090003" w:tentative="1">
+      <w:start w:val="1"/>
+      <w:numFmt w:val="bullet"/>
+      <w:lvlText w:val="o"/>
+      <w:lvlJc w:val="left"/>
+      <w:pPr>
+        <w:ind w:left="2160" w:hanging="360"/>
+      </w:pPr>
+      <w:rPr>
+        <w:rFonts w:ascii="Courier New" w:hAnsi="Courier New" w:cs="Courier New" w:hint="default"/>
+      </w:rPr>
+    </w:lvl>
+    <w:lvl w:ilvl="2" w:tplc="04090005" w:tentative="1">
+      <w:start w:val="1"/>
+      <w:numFmt w:val="bullet"/>
+      <w:lvlText w:val=""/>
+      <w:lvlJc w:val="left"/>
+      <w:pPr>
+        <w:ind w:left="2880" w:hanging="360"/>
+      </w:pPr>
+      <w:rPr>
+        <w:rFonts w:ascii="Wingdings" w:hAnsi="Wingdings" w:hint="default"/>
+      </w:rPr>
+    </w:lvl>
+    <w:lvl w:ilvl="3" w:tplc="04090001" w:tentative="1">
+      <w:start w:val="1"/>
+      <w:numFmt w:val="bullet"/>
+      <w:lvlText w:val=""/>
+      <w:lvlJc w:val="left"/>
+      <w:pPr>
+        <w:ind w:left="3600" w:hanging="360"/>
+      </w:pPr>
+      <w:rPr>
+        <w:rFonts w:ascii="Symbol" w:hAnsi="Symbol" w:hint="default"/>
+      </w:rPr>
+    </w:lvl>
+    <w:lvl w:ilvl="4" w:tplc="04090003" w:tentative="1">
+      <w:start w:val="1"/>
+      <w:numFmt w:val="bullet"/>
+      <w:lvlText w:val="o"/>
+      <w:lvlJc w:val="left"/>
+      <w:pPr>
+        <w:ind w:left="4320" w:hanging="360"/>
+      </w:pPr>
+      <w:rPr>
+        <w:rFonts w:ascii="Courier New" w:hAnsi="Courier New" w:cs="Courier New" w:hint="default"/>
+      </w:rPr>
+    </w:lvl>
+    <w:lvl w:ilvl="5" w:tplc="04090005" w:tentative="1">
+      <w:start w:val="1"/>
+      <w:numFmt w:val="bullet"/>
+      <w:lvlText w:val=""/>
+      <w:lvlJc w:val="left"/>
+      <w:pPr>
+        <w:ind w:left="5040" w:hanging="360"/>
+      </w:pPr>
+      <w:rPr>
+        <w:rFonts w:ascii="Wingdings" w:hAnsi="Wingdings" w:hint="default"/>
+      </w:rPr>
+    </w:lvl>
+    <w:lvl w:ilvl="6" w:tplc="04090001" w:tentative="1">
+      <w:start w:val="1"/>
+      <w:numFmt w:val="bullet"/>
+      <w:lvlText w:val=""/>
+      <w:lvlJc w:val="left"/>
+      <w:pPr>
+        <w:ind w:left="5760" w:hanging="360"/>
+      </w:pPr>
+      <w:rPr>
+        <w:rFonts w:ascii="Symbol" w:hAnsi="Symbol" w:hint="default"/>
+      </w:rPr>
+    </w:lvl>
+    <w:lvl w:ilvl="7" w:tplc="04090003" w:tentative="1">
+      <w:start w:val="1"/>
+      <w:numFmt w:val="bullet"/>
+      <w:lvlText w:val="o"/>
+      <w:lvlJc w:val="left"/>
+      <w:pPr>
+        <w:ind w:left="6480" w:hanging="360"/>
+      </w:pPr>
+      <w:rPr>
+        <w:rFonts w:ascii="Courier New" w:hAnsi="Courier New" w:cs="Courier New" w:hint="default"/>
+      </w:rPr>
+    </w:lvl>
+    <w:lvl w:ilvl="8" w:tplc="04090005" w:tentative="1">
+      <w:start w:val="1"/>
+      <w:numFmt w:val="bullet"/>
+      <w:lvlText w:val=""/>
+      <w:lvlJc w:val="left"/>
+      <w:pPr>
+        <w:ind w:left="7200" w:hanging="360"/>
+      </w:pPr>
+      <w:rPr>
+        <w:rFonts w:ascii="Wingdings" w:hAnsi="Wingdings" w:hint="default"/>
+      </w:rPr>
+    </w:lvl>
+  </w:abstractNum>
+  <w:abstractNum w:abstractNumId="2">
+    <w:nsid w:val="062F65C7"/>
+    <w:multiLevelType w:val="hybridMultilevel"/>
+    <w:tmpl w:val="B922C940"/>
+    <w:lvl w:ilvl="0" w:tplc="0409000F">
+      <w:start w:val="1"/>
+      <w:numFmt w:val="decimal"/>
+      <w:lvlText w:val="%1."/>
+      <w:lvlJc w:val="left"/>
+      <w:pPr>
+        <w:ind w:left="1080" w:hanging="360"/>
+      </w:pPr>
+      <w:rPr>
+        <w:rFonts w:hint="default"/>
+      </w:rPr>
+    </w:lvl>
+    <w:lvl w:ilvl="1" w:tplc="04090019" w:tentative="1">
+      <w:start w:val="1"/>
+      <w:numFmt w:val="lowerLetter"/>
+      <w:lvlText w:val="%2."/>
+      <w:lvlJc w:val="left"/>
+      <w:pPr>
+        <w:ind w:left="1800" w:hanging="360"/>
+      </w:pPr>
+    </w:lvl>
+    <w:lvl w:ilvl="2" w:tplc="0409001B" w:tentative="1">
+      <w:start w:val="1"/>
+      <w:numFmt w:val="lowerRoman"/>
+      <w:lvlText w:val="%3."/>
+      <w:lvlJc w:val="right"/>
+      <w:pPr>
+        <w:ind w:left="2520" w:hanging="180"/>
+      </w:pPr>
+    </w:lvl>
+    <w:lvl w:ilvl="3" w:tplc="0409000F" w:tentative="1">
+      <w:start w:val="1"/>
+      <w:numFmt w:val="decimal"/>
+      <w:lvlText w:val="%4."/>
+      <w:lvlJc w:val="left"/>
+      <w:pPr>
+        <w:ind w:left="3240" w:hanging="360"/>
+      </w:pPr>
+    </w:lvl>
+    <w:lvl w:ilvl="4" w:tplc="04090019" w:tentative="1">
+      <w:start w:val="1"/>
+      <w:numFmt w:val="lowerLetter"/>
+      <w:lvlText w:val="%5."/>
+      <w:lvlJc w:val="left"/>
+      <w:pPr>
+        <w:ind w:left="3960" w:hanging="360"/>
+      </w:pPr>
+    </w:lvl>
+    <w:lvl w:ilvl="5" w:tplc="0409001B" w:tentative="1">
+      <w:start w:val="1"/>
+      <w:numFmt w:val="lowerRoman"/>
+      <w:lvlText w:val="%6."/>
+      <w:lvlJc w:val="right"/>
+      <w:pPr>
+        <w:ind w:left="4680" w:hanging="180"/>
+      </w:pPr>
+    </w:lvl>
+    <w:lvl w:ilvl="6" w:tplc="0409000F" w:tentative="1">
+      <w:start w:val="1"/>
+      <w:numFmt w:val="decimal"/>
+      <w:lvlText w:val="%7."/>
+      <w:lvlJc w:val="left"/>
+      <w:pPr>
+        <w:ind w:left="5400" w:hanging="360"/>
+      </w:pPr>
+    </w:lvl>
+    <w:lvl w:ilvl="7" w:tplc="04090019" w:tentative="1">
+      <w:start w:val="1"/>
+      <w:numFmt w:val="lowerLetter"/>
+      <w:lvlText w:val="%8."/>
+      <w:lvlJc w:val="left"/>
+      <w:pPr>
+        <w:ind w:left="6120" w:hanging="360"/>
+      </w:pPr>
+    </w:lvl>
+    <w:lvl w:ilvl="8" w:tplc="0409001B" w:tentative="1">
+      <w:start w:val="1"/>
+      <w:numFmt w:val="lowerRoman"/>
+      <w:lvlText w:val="%9."/>
+      <w:lvlJc w:val="right"/>
+      <w:pPr>
+        <w:ind w:left="6840" w:hanging="180"/>
+      </w:pPr>
+    </w:lvl>
+  </w:abstractNum>
+  <w:abstractNum w:abstractNumId="3">
+    <w:nsid w:val="0BCC3417"/>
+    <w:multiLevelType w:val="hybridMultilevel"/>
+    <w:tmpl w:val="0212AD50"/>
+    <w:lvl w:ilvl="0" w:tplc="115A2BAE">
+      <w:start w:val="3"/>
+      <w:numFmt w:val="decimal"/>
+      <w:lvlText w:val="%1."/>
+      <w:lvlJc w:val="left"/>
+      <w:pPr>
+        <w:ind w:left="720" w:hanging="360"/>
+      </w:pPr>
+      <w:rPr>
+        <w:rFonts w:hint="default"/>
+      </w:rPr>
+    </w:lvl>
+    <w:lvl w:ilvl="1" w:tplc="04090019" w:tentative="1">
+      <w:start w:val="1"/>
+      <w:numFmt w:val="lowerLetter"/>
+      <w:lvlText w:val="%2."/>
+      <w:lvlJc w:val="left"/>
+      <w:pPr>
+        <w:ind w:left="1440" w:hanging="360"/>
+      </w:pPr>
+    </w:lvl>
+    <w:lvl w:ilvl="2" w:tplc="0409001B" w:tentative="1">
+      <w:start w:val="1"/>
+      <w:numFmt w:val="lowerRoman"/>
+      <w:lvlText w:val="%3."/>
+      <w:lvlJc w:val="right"/>
+      <w:pPr>
+        <w:ind w:left="2160" w:hanging="180"/>
+      </w:pPr>
+    </w:lvl>
+    <w:lvl w:ilvl="3" w:tplc="0409000F" w:tentative="1">
+      <w:start w:val="1"/>
+      <w:numFmt w:val="decimal"/>
+      <w:lvlText w:val="%4."/>
+      <w:lvlJc w:val="left"/>
+      <w:pPr>
+        <w:ind w:left="2880" w:hanging="360"/>
+      </w:pPr>
+    </w:lvl>
+    <w:lvl w:ilvl="4" w:tplc="04090019" w:tentative="1">
+      <w:start w:val="1"/>
+      <w:numFmt w:val="lowerLetter"/>
+      <w:lvlText w:val="%5."/>
+      <w:lvlJc w:val="left"/>
+      <w:pPr>
+        <w:ind w:left="3600" w:hanging="360"/>
+      </w:pPr>
+    </w:lvl>
+    <w:lvl w:ilvl="5" w:tplc="0409001B" w:tentative="1">
+      <w:start w:val="1"/>
+      <w:numFmt w:val="lowerRoman"/>
+      <w:lvlText w:val="%6."/>
+      <w:lvlJc w:val="right"/>
+      <w:pPr>
+        <w:ind w:left="4320" w:hanging="180"/>
+      </w:pPr>
+    </w:lvl>
+    <w:lvl w:ilvl="6" w:tplc="0409000F" w:tentative="1">
+      <w:start w:val="1"/>
+      <w:numFmt w:val="decimal"/>
+      <w:lvlText w:val="%7."/>
+      <w:lvlJc w:val="left"/>
+      <w:pPr>
+        <w:ind w:left="5040" w:hanging="360"/>
+      </w:pPr>
+    </w:lvl>
+    <w:lvl w:ilvl="7" w:tplc="04090019" w:tentative="1">
+      <w:start w:val="1"/>
+      <w:numFmt w:val="lowerLetter"/>
+      <w:lvlText w:val="%8."/>
+      <w:lvlJc w:val="left"/>
+      <w:pPr>
+        <w:ind w:left="5760" w:hanging="360"/>
+      </w:pPr>
+    </w:lvl>
+    <w:lvl w:ilvl="8" w:tplc="0409001B" w:tentative="1">
+      <w:start w:val="1"/>
+      <w:numFmt w:val="lowerRoman"/>
+      <w:lvlText w:val="%9."/>
+      <w:lvlJc w:val="right"/>
+      <w:pPr>
+        <w:ind w:left="6480" w:hanging="180"/>
+      </w:pPr>
+    </w:lvl>
+  </w:abstractNum>
+  <w:abstractNum w:abstractNumId="4">
+    <w:nsid w:val="0FC81549"/>
+    <w:multiLevelType w:val="hybridMultilevel"/>
+    <w:tmpl w:val="A81830BE"/>
+    <w:lvl w:ilvl="0" w:tplc="04090001">
+      <w:start w:val="1"/>
+      <w:numFmt w:val="bullet"/>
+      <w:lvlText w:val=""/>
+      <w:lvlJc w:val="left"/>
+      <w:pPr>
+        <w:ind w:left="1440" w:hanging="360"/>
+      </w:pPr>
+      <w:rPr>
+        <w:rFonts w:ascii="Symbol" w:hAnsi="Symbol" w:hint="default"/>
+      </w:rPr>
+    </w:lvl>
+    <w:lvl w:ilvl="1" w:tplc="04090003" w:tentative="1">
+      <w:start w:val="1"/>
+      <w:numFmt w:val="bullet"/>
+      <w:lvlText w:val="o"/>
+      <w:lvlJc w:val="left"/>
+      <w:pPr>
+        <w:ind w:left="2160" w:hanging="360"/>
+      </w:pPr>
+      <w:rPr>
+        <w:rFonts w:ascii="Courier New" w:hAnsi="Courier New" w:cs="Courier New" w:hint="default"/>
+      </w:rPr>
+    </w:lvl>
+    <w:lvl w:ilvl="2" w:tplc="04090005" w:tentative="1">
+      <w:start w:val="1"/>
+      <w:numFmt w:val="bullet"/>
+      <w:lvlText w:val=""/>
+      <w:lvlJc w:val="left"/>
+      <w:pPr>
+        <w:ind w:left="2880" w:hanging="360"/>
+      </w:pPr>
+      <w:rPr>
+        <w:rFonts w:ascii="Wingdings" w:hAnsi="Wingdings" w:hint="default"/>
+      </w:rPr>
+    </w:lvl>
+    <w:lvl w:ilvl="3" w:tplc="04090001" w:tentative="1">
+      <w:start w:val="1"/>
+      <w:numFmt w:val="bullet"/>
+      <w:lvlText w:val=""/>
+      <w:lvlJc w:val="left"/>
+      <w:pPr>
+        <w:ind w:left="3600" w:hanging="360"/>
+      </w:pPr>
+      <w:rPr>
+        <w:rFonts w:ascii="Symbol" w:hAnsi="Symbol" w:hint="default"/>
+      </w:rPr>
+    </w:lvl>
+    <w:lvl w:ilvl="4" w:tplc="04090003" w:tentative="1">
+      <w:start w:val="1"/>
+      <w:numFmt w:val="bullet"/>
+      <w:lvlText w:val="o"/>
+      <w:lvlJc w:val="left"/>
+      <w:pPr>
+        <w:ind w:left="4320" w:hanging="360"/>
+      </w:pPr>
+      <w:rPr>
+        <w:rFonts w:ascii="Courier New" w:hAnsi="Courier New" w:cs="Courier New" w:hint="default"/>
+      </w:rPr>
+    </w:lvl>
+    <w:lvl w:ilvl="5" w:tplc="04090005" w:tentative="1">
+      <w:start w:val="1"/>
+      <w:numFmt w:val="bullet"/>
+      <w:lvlText w:val=""/>
+      <w:lvlJc w:val="left"/>
+      <w:pPr>
+        <w:ind w:left="5040" w:hanging="360"/>
+      </w:pPr>
+      <w:rPr>
+        <w:rFonts w:ascii="Wingdings" w:hAnsi="Wingdings" w:hint="default"/>
+      </w:rPr>
+    </w:lvl>
+    <w:lvl w:ilvl="6" w:tplc="04090001" w:tentative="1">
+      <w:start w:val="1"/>
+      <w:numFmt w:val="bullet"/>
+      <w:lvlText w:val=""/>
+      <w:lvlJc w:val="left"/>
+      <w:pPr>
+        <w:ind w:left="5760" w:hanging="360"/>
+      </w:pPr>
+      <w:rPr>
+        <w:rFonts w:ascii="Symbol" w:hAnsi="Symbol" w:hint="default"/>
+      </w:rPr>
+    </w:lvl>
+    <w:lvl w:ilvl="7" w:tplc="04090003" w:tentative="1">
+      <w:start w:val="1"/>
+      <w:numFmt w:val="bullet"/>
+      <w:lvlText w:val="o"/>
+      <w:lvlJc w:val="left"/>
+      <w:pPr>
+        <w:ind w:left="6480" w:hanging="360"/>
+      </w:pPr>
+      <w:rPr>
+        <w:rFonts w:ascii="Courier New" w:hAnsi="Courier New" w:cs="Courier New" w:hint="default"/>
+      </w:rPr>
+    </w:lvl>
+    <w:lvl w:ilvl="8" w:tplc="04090005" w:tentative="1">
+      <w:start w:val="1"/>
+      <w:numFmt w:val="bullet"/>
+      <w:lvlText w:val=""/>
+      <w:lvlJc w:val="left"/>
+      <w:pPr>
+        <w:ind w:left="7200" w:hanging="360"/>
+      </w:pPr>
+      <w:rPr>
+        <w:rFonts w:ascii="Wingdings" w:hAnsi="Wingdings" w:hint="default"/>
+      </w:rPr>
+    </w:lvl>
+  </w:abstractNum>
+  <w:abstractNum w:abstractNumId="5">
     <w:nsid w:val="1E165B5D"/>
     <w:multiLevelType w:val="hybridMultilevel"/>
     <w:tmpl w:val="22C2B4C8"/>
@@ -1643,7 +3081,209 @@
       </w:pPr>
     </w:lvl>
   </w:abstractNum>
-  <w:abstractNum w:abstractNumId="1">
+  <w:abstractNum w:abstractNumId="6">
+    <w:nsid w:val="24980C57"/>
+    <w:multiLevelType w:val="hybridMultilevel"/>
+    <w:tmpl w:val="4C42107A"/>
+    <w:lvl w:ilvl="0" w:tplc="04090001">
+      <w:start w:val="1"/>
+      <w:numFmt w:val="bullet"/>
+      <w:lvlText w:val=""/>
+      <w:lvlJc w:val="left"/>
+      <w:pPr>
+        <w:ind w:left="720" w:hanging="360"/>
+      </w:pPr>
+      <w:rPr>
+        <w:rFonts w:ascii="Symbol" w:hAnsi="Symbol" w:hint="default"/>
+      </w:rPr>
+    </w:lvl>
+    <w:lvl w:ilvl="1" w:tplc="04090003" w:tentative="1">
+      <w:start w:val="1"/>
+      <w:numFmt w:val="bullet"/>
+      <w:lvlText w:val="o"/>
+      <w:lvlJc w:val="left"/>
+      <w:pPr>
+        <w:ind w:left="1440" w:hanging="360"/>
+      </w:pPr>
+      <w:rPr>
+        <w:rFonts w:ascii="Courier New" w:hAnsi="Courier New" w:cs="Courier New" w:hint="default"/>
+      </w:rPr>
+    </w:lvl>
+    <w:lvl w:ilvl="2" w:tplc="04090005" w:tentative="1">
+      <w:start w:val="1"/>
+      <w:numFmt w:val="bullet"/>
+      <w:lvlText w:val=""/>
+      <w:lvlJc w:val="left"/>
+      <w:pPr>
+        <w:ind w:left="2160" w:hanging="360"/>
+      </w:pPr>
+      <w:rPr>
+        <w:rFonts w:ascii="Wingdings" w:hAnsi="Wingdings" w:hint="default"/>
+      </w:rPr>
+    </w:lvl>
+    <w:lvl w:ilvl="3" w:tplc="04090001" w:tentative="1">
+      <w:start w:val="1"/>
+      <w:numFmt w:val="bullet"/>
+      <w:lvlText w:val=""/>
+      <w:lvlJc w:val="left"/>
+      <w:pPr>
+        <w:ind w:left="2880" w:hanging="360"/>
+      </w:pPr>
+      <w:rPr>
+        <w:rFonts w:ascii="Symbol" w:hAnsi="Symbol" w:hint="default"/>
+      </w:rPr>
+    </w:lvl>
+    <w:lvl w:ilvl="4" w:tplc="04090003" w:tentative="1">
+      <w:start w:val="1"/>
+      <w:numFmt w:val="bullet"/>
+      <w:lvlText w:val="o"/>
+      <w:lvlJc w:val="left"/>
+      <w:pPr>
+        <w:ind w:left="3600" w:hanging="360"/>
+      </w:pPr>
+      <w:rPr>
+        <w:rFonts w:ascii="Courier New" w:hAnsi="Courier New" w:cs="Courier New" w:hint="default"/>
+      </w:rPr>
+    </w:lvl>
+    <w:lvl w:ilvl="5" w:tplc="04090005" w:tentative="1">
+      <w:start w:val="1"/>
+      <w:numFmt w:val="bullet"/>
+      <w:lvlText w:val=""/>
+      <w:lvlJc w:val="left"/>
+      <w:pPr>
+        <w:ind w:left="4320" w:hanging="360"/>
+      </w:pPr>
+      <w:rPr>
+        <w:rFonts w:ascii="Wingdings" w:hAnsi="Wingdings" w:hint="default"/>
+      </w:rPr>
+    </w:lvl>
+    <w:lvl w:ilvl="6" w:tplc="04090001" w:tentative="1">
+      <w:start w:val="1"/>
+      <w:numFmt w:val="bullet"/>
+      <w:lvlText w:val=""/>
+      <w:lvlJc w:val="left"/>
+      <w:pPr>
+        <w:ind w:left="5040" w:hanging="360"/>
+      </w:pPr>
+      <w:rPr>
+        <w:rFonts w:ascii="Symbol" w:hAnsi="Symbol" w:hint="default"/>
+      </w:rPr>
+    </w:lvl>
+    <w:lvl w:ilvl="7" w:tplc="04090003" w:tentative="1">
+      <w:start w:val="1"/>
+      <w:numFmt w:val="bullet"/>
+      <w:lvlText w:val="o"/>
+      <w:lvlJc w:val="left"/>
+      <w:pPr>
+        <w:ind w:left="5760" w:hanging="360"/>
+      </w:pPr>
+      <w:rPr>
+        <w:rFonts w:ascii="Courier New" w:hAnsi="Courier New" w:cs="Courier New" w:hint="default"/>
+      </w:rPr>
+    </w:lvl>
+    <w:lvl w:ilvl="8" w:tplc="04090005" w:tentative="1">
+      <w:start w:val="1"/>
+      <w:numFmt w:val="bullet"/>
+      <w:lvlText w:val=""/>
+      <w:lvlJc w:val="left"/>
+      <w:pPr>
+        <w:ind w:left="6480" w:hanging="360"/>
+      </w:pPr>
+      <w:rPr>
+        <w:rFonts w:ascii="Wingdings" w:hAnsi="Wingdings" w:hint="default"/>
+      </w:rPr>
+    </w:lvl>
+  </w:abstractNum>
+  <w:abstractNum w:abstractNumId="7">
+    <w:nsid w:val="27831098"/>
+    <w:multiLevelType w:val="hybridMultilevel"/>
+    <w:tmpl w:val="BF968F2A"/>
+    <w:lvl w:ilvl="0" w:tplc="0409001B">
+      <w:start w:val="1"/>
+      <w:numFmt w:val="lowerRoman"/>
+      <w:lvlText w:val="%1."/>
+      <w:lvlJc w:val="right"/>
+      <w:pPr>
+        <w:ind w:left="720" w:hanging="360"/>
+      </w:pPr>
+      <w:rPr>
+        <w:rFonts w:hint="default"/>
+      </w:rPr>
+    </w:lvl>
+    <w:lvl w:ilvl="1" w:tplc="04090019" w:tentative="1">
+      <w:start w:val="1"/>
+      <w:numFmt w:val="lowerLetter"/>
+      <w:lvlText w:val="%2."/>
+      <w:lvlJc w:val="left"/>
+      <w:pPr>
+        <w:ind w:left="1440" w:hanging="360"/>
+      </w:pPr>
+    </w:lvl>
+    <w:lvl w:ilvl="2" w:tplc="0409001B">
+      <w:start w:val="1"/>
+      <w:numFmt w:val="lowerRoman"/>
+      <w:lvlText w:val="%3."/>
+      <w:lvlJc w:val="right"/>
+      <w:pPr>
+        <w:ind w:left="2160" w:hanging="180"/>
+      </w:pPr>
+    </w:lvl>
+    <w:lvl w:ilvl="3" w:tplc="0409000F" w:tentative="1">
+      <w:start w:val="1"/>
+      <w:numFmt w:val="decimal"/>
+      <w:lvlText w:val="%4."/>
+      <w:lvlJc w:val="left"/>
+      <w:pPr>
+        <w:ind w:left="2880" w:hanging="360"/>
+      </w:pPr>
+    </w:lvl>
+    <w:lvl w:ilvl="4" w:tplc="04090019" w:tentative="1">
+      <w:start w:val="1"/>
+      <w:numFmt w:val="lowerLetter"/>
+      <w:lvlText w:val="%5."/>
+      <w:lvlJc w:val="left"/>
+      <w:pPr>
+        <w:ind w:left="3600" w:hanging="360"/>
+      </w:pPr>
+    </w:lvl>
+    <w:lvl w:ilvl="5" w:tplc="0409001B" w:tentative="1">
+      <w:start w:val="1"/>
+      <w:numFmt w:val="lowerRoman"/>
+      <w:lvlText w:val="%6."/>
+      <w:lvlJc w:val="right"/>
+      <w:pPr>
+        <w:ind w:left="4320" w:hanging="180"/>
+      </w:pPr>
+    </w:lvl>
+    <w:lvl w:ilvl="6" w:tplc="0409000F" w:tentative="1">
+      <w:start w:val="1"/>
+      <w:numFmt w:val="decimal"/>
+      <w:lvlText w:val="%7."/>
+      <w:lvlJc w:val="left"/>
+      <w:pPr>
+        <w:ind w:left="5040" w:hanging="360"/>
+      </w:pPr>
+    </w:lvl>
+    <w:lvl w:ilvl="7" w:tplc="04090019" w:tentative="1">
+      <w:start w:val="1"/>
+      <w:numFmt w:val="lowerLetter"/>
+      <w:lvlText w:val="%8."/>
+      <w:lvlJc w:val="left"/>
+      <w:pPr>
+        <w:ind w:left="5760" w:hanging="360"/>
+      </w:pPr>
+    </w:lvl>
+    <w:lvl w:ilvl="8" w:tplc="0409001B" w:tentative="1">
+      <w:start w:val="1"/>
+      <w:numFmt w:val="lowerRoman"/>
+      <w:lvlText w:val="%9."/>
+      <w:lvlJc w:val="right"/>
+      <w:pPr>
+        <w:ind w:left="6480" w:hanging="180"/>
+      </w:pPr>
+    </w:lvl>
+  </w:abstractNum>
+  <w:abstractNum w:abstractNumId="8">
     <w:nsid w:val="326C2069"/>
     <w:multiLevelType w:val="hybridMultilevel"/>
     <w:tmpl w:val="18BE844A"/>
@@ -1736,7 +3376,120 @@
       </w:pPr>
     </w:lvl>
   </w:abstractNum>
-  <w:abstractNum w:abstractNumId="2">
+  <w:abstractNum w:abstractNumId="9">
+    <w:nsid w:val="3AB32DBB"/>
+    <w:multiLevelType w:val="hybridMultilevel"/>
+    <w:tmpl w:val="2F88C2B8"/>
+    <w:lvl w:ilvl="0" w:tplc="04090001">
+      <w:start w:val="1"/>
+      <w:numFmt w:val="bullet"/>
+      <w:lvlText w:val=""/>
+      <w:lvlJc w:val="left"/>
+      <w:pPr>
+        <w:ind w:left="6435" w:hanging="360"/>
+      </w:pPr>
+      <w:rPr>
+        <w:rFonts w:ascii="Symbol" w:hAnsi="Symbol" w:hint="default"/>
+      </w:rPr>
+    </w:lvl>
+    <w:lvl w:ilvl="1" w:tplc="04090003" w:tentative="1">
+      <w:start w:val="1"/>
+      <w:numFmt w:val="bullet"/>
+      <w:lvlText w:val="o"/>
+      <w:lvlJc w:val="left"/>
+      <w:pPr>
+        <w:ind w:left="7155" w:hanging="360"/>
+      </w:pPr>
+      <w:rPr>
+        <w:rFonts w:ascii="Courier New" w:hAnsi="Courier New" w:cs="Courier New" w:hint="default"/>
+      </w:rPr>
+    </w:lvl>
+    <w:lvl w:ilvl="2" w:tplc="04090005" w:tentative="1">
+      <w:start w:val="1"/>
+      <w:numFmt w:val="bullet"/>
+      <w:lvlText w:val=""/>
+      <w:lvlJc w:val="left"/>
+      <w:pPr>
+        <w:ind w:left="7875" w:hanging="360"/>
+      </w:pPr>
+      <w:rPr>
+        <w:rFonts w:ascii="Wingdings" w:hAnsi="Wingdings" w:hint="default"/>
+      </w:rPr>
+    </w:lvl>
+    <w:lvl w:ilvl="3" w:tplc="04090001" w:tentative="1">
+      <w:start w:val="1"/>
+      <w:numFmt w:val="bullet"/>
+      <w:lvlText w:val=""/>
+      <w:lvlJc w:val="left"/>
+      <w:pPr>
+        <w:ind w:left="8595" w:hanging="360"/>
+      </w:pPr>
+      <w:rPr>
+        <w:rFonts w:ascii="Symbol" w:hAnsi="Symbol" w:hint="default"/>
+      </w:rPr>
+    </w:lvl>
+    <w:lvl w:ilvl="4" w:tplc="04090003" w:tentative="1">
+      <w:start w:val="1"/>
+      <w:numFmt w:val="bullet"/>
+      <w:lvlText w:val="o"/>
+      <w:lvlJc w:val="left"/>
+      <w:pPr>
+        <w:ind w:left="9315" w:hanging="360"/>
+      </w:pPr>
+      <w:rPr>
+        <w:rFonts w:ascii="Courier New" w:hAnsi="Courier New" w:cs="Courier New" w:hint="default"/>
+      </w:rPr>
+    </w:lvl>
+    <w:lvl w:ilvl="5" w:tplc="04090005" w:tentative="1">
+      <w:start w:val="1"/>
+      <w:numFmt w:val="bullet"/>
+      <w:lvlText w:val=""/>
+      <w:lvlJc w:val="left"/>
+      <w:pPr>
+        <w:ind w:left="10035" w:hanging="360"/>
+      </w:pPr>
+      <w:rPr>
+        <w:rFonts w:ascii="Wingdings" w:hAnsi="Wingdings" w:hint="default"/>
+      </w:rPr>
+    </w:lvl>
+    <w:lvl w:ilvl="6" w:tplc="04090001" w:tentative="1">
+      <w:start w:val="1"/>
+      <w:numFmt w:val="bullet"/>
+      <w:lvlText w:val=""/>
+      <w:lvlJc w:val="left"/>
+      <w:pPr>
+        <w:ind w:left="10755" w:hanging="360"/>
+      </w:pPr>
+      <w:rPr>
+        <w:rFonts w:ascii="Symbol" w:hAnsi="Symbol" w:hint="default"/>
+      </w:rPr>
+    </w:lvl>
+    <w:lvl w:ilvl="7" w:tplc="04090003" w:tentative="1">
+      <w:start w:val="1"/>
+      <w:numFmt w:val="bullet"/>
+      <w:lvlText w:val="o"/>
+      <w:lvlJc w:val="left"/>
+      <w:pPr>
+        <w:ind w:left="11475" w:hanging="360"/>
+      </w:pPr>
+      <w:rPr>
+        <w:rFonts w:ascii="Courier New" w:hAnsi="Courier New" w:cs="Courier New" w:hint="default"/>
+      </w:rPr>
+    </w:lvl>
+    <w:lvl w:ilvl="8" w:tplc="04090005" w:tentative="1">
+      <w:start w:val="1"/>
+      <w:numFmt w:val="bullet"/>
+      <w:lvlText w:val=""/>
+      <w:lvlJc w:val="left"/>
+      <w:pPr>
+        <w:ind w:left="12195" w:hanging="360"/>
+      </w:pPr>
+      <w:rPr>
+        <w:rFonts w:ascii="Wingdings" w:hAnsi="Wingdings" w:hint="default"/>
+      </w:rPr>
+    </w:lvl>
+  </w:abstractNum>
+  <w:abstractNum w:abstractNumId="10">
     <w:nsid w:val="3F572773"/>
     <w:multiLevelType w:val="hybridMultilevel"/>
     <w:tmpl w:val="29C825FA"/>
@@ -1825,13 +3578,385 @@
       </w:pPr>
     </w:lvl>
   </w:abstractNum>
+  <w:abstractNum w:abstractNumId="11">
+    <w:nsid w:val="4C6D2D02"/>
+    <w:multiLevelType w:val="hybridMultilevel"/>
+    <w:tmpl w:val="B4F0D926"/>
+    <w:lvl w:ilvl="0" w:tplc="04090001">
+      <w:start w:val="1"/>
+      <w:numFmt w:val="bullet"/>
+      <w:lvlText w:val=""/>
+      <w:lvlJc w:val="left"/>
+      <w:pPr>
+        <w:ind w:left="1440" w:hanging="360"/>
+      </w:pPr>
+      <w:rPr>
+        <w:rFonts w:ascii="Symbol" w:hAnsi="Symbol" w:hint="default"/>
+      </w:rPr>
+    </w:lvl>
+    <w:lvl w:ilvl="1" w:tplc="04090003" w:tentative="1">
+      <w:start w:val="1"/>
+      <w:numFmt w:val="bullet"/>
+      <w:lvlText w:val="o"/>
+      <w:lvlJc w:val="left"/>
+      <w:pPr>
+        <w:ind w:left="2160" w:hanging="360"/>
+      </w:pPr>
+      <w:rPr>
+        <w:rFonts w:ascii="Courier New" w:hAnsi="Courier New" w:cs="Courier New" w:hint="default"/>
+      </w:rPr>
+    </w:lvl>
+    <w:lvl w:ilvl="2" w:tplc="04090005" w:tentative="1">
+      <w:start w:val="1"/>
+      <w:numFmt w:val="bullet"/>
+      <w:lvlText w:val=""/>
+      <w:lvlJc w:val="left"/>
+      <w:pPr>
+        <w:ind w:left="2880" w:hanging="360"/>
+      </w:pPr>
+      <w:rPr>
+        <w:rFonts w:ascii="Wingdings" w:hAnsi="Wingdings" w:hint="default"/>
+      </w:rPr>
+    </w:lvl>
+    <w:lvl w:ilvl="3" w:tplc="04090001" w:tentative="1">
+      <w:start w:val="1"/>
+      <w:numFmt w:val="bullet"/>
+      <w:lvlText w:val=""/>
+      <w:lvlJc w:val="left"/>
+      <w:pPr>
+        <w:ind w:left="3600" w:hanging="360"/>
+      </w:pPr>
+      <w:rPr>
+        <w:rFonts w:ascii="Symbol" w:hAnsi="Symbol" w:hint="default"/>
+      </w:rPr>
+    </w:lvl>
+    <w:lvl w:ilvl="4" w:tplc="04090003" w:tentative="1">
+      <w:start w:val="1"/>
+      <w:numFmt w:val="bullet"/>
+      <w:lvlText w:val="o"/>
+      <w:lvlJc w:val="left"/>
+      <w:pPr>
+        <w:ind w:left="4320" w:hanging="360"/>
+      </w:pPr>
+      <w:rPr>
+        <w:rFonts w:ascii="Courier New" w:hAnsi="Courier New" w:cs="Courier New" w:hint="default"/>
+      </w:rPr>
+    </w:lvl>
+    <w:lvl w:ilvl="5" w:tplc="04090005" w:tentative="1">
+      <w:start w:val="1"/>
+      <w:numFmt w:val="bullet"/>
+      <w:lvlText w:val=""/>
+      <w:lvlJc w:val="left"/>
+      <w:pPr>
+        <w:ind w:left="5040" w:hanging="360"/>
+      </w:pPr>
+      <w:rPr>
+        <w:rFonts w:ascii="Wingdings" w:hAnsi="Wingdings" w:hint="default"/>
+      </w:rPr>
+    </w:lvl>
+    <w:lvl w:ilvl="6" w:tplc="04090001" w:tentative="1">
+      <w:start w:val="1"/>
+      <w:numFmt w:val="bullet"/>
+      <w:lvlText w:val=""/>
+      <w:lvlJc w:val="left"/>
+      <w:pPr>
+        <w:ind w:left="5760" w:hanging="360"/>
+      </w:pPr>
+      <w:rPr>
+        <w:rFonts w:ascii="Symbol" w:hAnsi="Symbol" w:hint="default"/>
+      </w:rPr>
+    </w:lvl>
+    <w:lvl w:ilvl="7" w:tplc="04090003" w:tentative="1">
+      <w:start w:val="1"/>
+      <w:numFmt w:val="bullet"/>
+      <w:lvlText w:val="o"/>
+      <w:lvlJc w:val="left"/>
+      <w:pPr>
+        <w:ind w:left="6480" w:hanging="360"/>
+      </w:pPr>
+      <w:rPr>
+        <w:rFonts w:ascii="Courier New" w:hAnsi="Courier New" w:cs="Courier New" w:hint="default"/>
+      </w:rPr>
+    </w:lvl>
+    <w:lvl w:ilvl="8" w:tplc="04090005" w:tentative="1">
+      <w:start w:val="1"/>
+      <w:numFmt w:val="bullet"/>
+      <w:lvlText w:val=""/>
+      <w:lvlJc w:val="left"/>
+      <w:pPr>
+        <w:ind w:left="7200" w:hanging="360"/>
+      </w:pPr>
+      <w:rPr>
+        <w:rFonts w:ascii="Wingdings" w:hAnsi="Wingdings" w:hint="default"/>
+      </w:rPr>
+    </w:lvl>
+  </w:abstractNum>
+  <w:abstractNum w:abstractNumId="12">
+    <w:nsid w:val="523617F8"/>
+    <w:multiLevelType w:val="hybridMultilevel"/>
+    <w:tmpl w:val="52ACFDAA"/>
+    <w:lvl w:ilvl="0" w:tplc="04090001">
+      <w:start w:val="1"/>
+      <w:numFmt w:val="bullet"/>
+      <w:lvlText w:val=""/>
+      <w:lvlJc w:val="left"/>
+      <w:pPr>
+        <w:ind w:left="1440" w:hanging="360"/>
+      </w:pPr>
+      <w:rPr>
+        <w:rFonts w:ascii="Symbol" w:hAnsi="Symbol" w:hint="default"/>
+      </w:rPr>
+    </w:lvl>
+    <w:lvl w:ilvl="1" w:tplc="04090003" w:tentative="1">
+      <w:start w:val="1"/>
+      <w:numFmt w:val="bullet"/>
+      <w:lvlText w:val="o"/>
+      <w:lvlJc w:val="left"/>
+      <w:pPr>
+        <w:ind w:left="2160" w:hanging="360"/>
+      </w:pPr>
+      <w:rPr>
+        <w:rFonts w:ascii="Courier New" w:hAnsi="Courier New" w:cs="Courier New" w:hint="default"/>
+      </w:rPr>
+    </w:lvl>
+    <w:lvl w:ilvl="2" w:tplc="04090005" w:tentative="1">
+      <w:start w:val="1"/>
+      <w:numFmt w:val="bullet"/>
+      <w:lvlText w:val=""/>
+      <w:lvlJc w:val="left"/>
+      <w:pPr>
+        <w:ind w:left="2880" w:hanging="360"/>
+      </w:pPr>
+      <w:rPr>
+        <w:rFonts w:ascii="Wingdings" w:hAnsi="Wingdings" w:hint="default"/>
+      </w:rPr>
+    </w:lvl>
+    <w:lvl w:ilvl="3" w:tplc="04090001" w:tentative="1">
+      <w:start w:val="1"/>
+      <w:numFmt w:val="bullet"/>
+      <w:lvlText w:val=""/>
+      <w:lvlJc w:val="left"/>
+      <w:pPr>
+        <w:ind w:left="3600" w:hanging="360"/>
+      </w:pPr>
+      <w:rPr>
+        <w:rFonts w:ascii="Symbol" w:hAnsi="Symbol" w:hint="default"/>
+      </w:rPr>
+    </w:lvl>
+    <w:lvl w:ilvl="4" w:tplc="04090003" w:tentative="1">
+      <w:start w:val="1"/>
+      <w:numFmt w:val="bullet"/>
+      <w:lvlText w:val="o"/>
+      <w:lvlJc w:val="left"/>
+      <w:pPr>
+        <w:ind w:left="4320" w:hanging="360"/>
+      </w:pPr>
+      <w:rPr>
+        <w:rFonts w:ascii="Courier New" w:hAnsi="Courier New" w:cs="Courier New" w:hint="default"/>
+      </w:rPr>
+    </w:lvl>
+    <w:lvl w:ilvl="5" w:tplc="04090005" w:tentative="1">
+      <w:start w:val="1"/>
+      <w:numFmt w:val="bullet"/>
+      <w:lvlText w:val=""/>
+      <w:lvlJc w:val="left"/>
+      <w:pPr>
+        <w:ind w:left="5040" w:hanging="360"/>
+      </w:pPr>
+      <w:rPr>
+        <w:rFonts w:ascii="Wingdings" w:hAnsi="Wingdings" w:hint="default"/>
+      </w:rPr>
+    </w:lvl>
+    <w:lvl w:ilvl="6" w:tplc="04090001" w:tentative="1">
+      <w:start w:val="1"/>
+      <w:numFmt w:val="bullet"/>
+      <w:lvlText w:val=""/>
+      <w:lvlJc w:val="left"/>
+      <w:pPr>
+        <w:ind w:left="5760" w:hanging="360"/>
+      </w:pPr>
+      <w:rPr>
+        <w:rFonts w:ascii="Symbol" w:hAnsi="Symbol" w:hint="default"/>
+      </w:rPr>
+    </w:lvl>
+    <w:lvl w:ilvl="7" w:tplc="04090003" w:tentative="1">
+      <w:start w:val="1"/>
+      <w:numFmt w:val="bullet"/>
+      <w:lvlText w:val="o"/>
+      <w:lvlJc w:val="left"/>
+      <w:pPr>
+        <w:ind w:left="6480" w:hanging="360"/>
+      </w:pPr>
+      <w:rPr>
+        <w:rFonts w:ascii="Courier New" w:hAnsi="Courier New" w:cs="Courier New" w:hint="default"/>
+      </w:rPr>
+    </w:lvl>
+    <w:lvl w:ilvl="8" w:tplc="04090005" w:tentative="1">
+      <w:start w:val="1"/>
+      <w:numFmt w:val="bullet"/>
+      <w:lvlText w:val=""/>
+      <w:lvlJc w:val="left"/>
+      <w:pPr>
+        <w:ind w:left="7200" w:hanging="360"/>
+      </w:pPr>
+      <w:rPr>
+        <w:rFonts w:ascii="Wingdings" w:hAnsi="Wingdings" w:hint="default"/>
+      </w:rPr>
+    </w:lvl>
+  </w:abstractNum>
+  <w:abstractNum w:abstractNumId="13">
+    <w:nsid w:val="757134D1"/>
+    <w:multiLevelType w:val="hybridMultilevel"/>
+    <w:tmpl w:val="CCD0E75C"/>
+    <w:lvl w:ilvl="0" w:tplc="04090001">
+      <w:start w:val="1"/>
+      <w:numFmt w:val="bullet"/>
+      <w:lvlText w:val=""/>
+      <w:lvlJc w:val="left"/>
+      <w:pPr>
+        <w:ind w:left="1440" w:hanging="360"/>
+      </w:pPr>
+      <w:rPr>
+        <w:rFonts w:ascii="Symbol" w:hAnsi="Symbol" w:hint="default"/>
+      </w:rPr>
+    </w:lvl>
+    <w:lvl w:ilvl="1" w:tplc="04090003" w:tentative="1">
+      <w:start w:val="1"/>
+      <w:numFmt w:val="bullet"/>
+      <w:lvlText w:val="o"/>
+      <w:lvlJc w:val="left"/>
+      <w:pPr>
+        <w:ind w:left="2160" w:hanging="360"/>
+      </w:pPr>
+      <w:rPr>
+        <w:rFonts w:ascii="Courier New" w:hAnsi="Courier New" w:cs="Courier New" w:hint="default"/>
+      </w:rPr>
+    </w:lvl>
+    <w:lvl w:ilvl="2" w:tplc="04090005" w:tentative="1">
+      <w:start w:val="1"/>
+      <w:numFmt w:val="bullet"/>
+      <w:lvlText w:val=""/>
+      <w:lvlJc w:val="left"/>
+      <w:pPr>
+        <w:ind w:left="2880" w:hanging="360"/>
+      </w:pPr>
+      <w:rPr>
+        <w:rFonts w:ascii="Wingdings" w:hAnsi="Wingdings" w:hint="default"/>
+      </w:rPr>
+    </w:lvl>
+    <w:lvl w:ilvl="3" w:tplc="04090001" w:tentative="1">
+      <w:start w:val="1"/>
+      <w:numFmt w:val="bullet"/>
+      <w:lvlText w:val=""/>
+      <w:lvlJc w:val="left"/>
+      <w:pPr>
+        <w:ind w:left="3600" w:hanging="360"/>
+      </w:pPr>
+      <w:rPr>
+        <w:rFonts w:ascii="Symbol" w:hAnsi="Symbol" w:hint="default"/>
+      </w:rPr>
+    </w:lvl>
+    <w:lvl w:ilvl="4" w:tplc="04090003" w:tentative="1">
+      <w:start w:val="1"/>
+      <w:numFmt w:val="bullet"/>
+      <w:lvlText w:val="o"/>
+      <w:lvlJc w:val="left"/>
+      <w:pPr>
+        <w:ind w:left="4320" w:hanging="360"/>
+      </w:pPr>
+      <w:rPr>
+        <w:rFonts w:ascii="Courier New" w:hAnsi="Courier New" w:cs="Courier New" w:hint="default"/>
+      </w:rPr>
+    </w:lvl>
+    <w:lvl w:ilvl="5" w:tplc="04090005" w:tentative="1">
+      <w:start w:val="1"/>
+      <w:numFmt w:val="bullet"/>
+      <w:lvlText w:val=""/>
+      <w:lvlJc w:val="left"/>
+      <w:pPr>
+        <w:ind w:left="5040" w:hanging="360"/>
+      </w:pPr>
+      <w:rPr>
+        <w:rFonts w:ascii="Wingdings" w:hAnsi="Wingdings" w:hint="default"/>
+      </w:rPr>
+    </w:lvl>
+    <w:lvl w:ilvl="6" w:tplc="04090001" w:tentative="1">
+      <w:start w:val="1"/>
+      <w:numFmt w:val="bullet"/>
+      <w:lvlText w:val=""/>
+      <w:lvlJc w:val="left"/>
+      <w:pPr>
+        <w:ind w:left="5760" w:hanging="360"/>
+      </w:pPr>
+      <w:rPr>
+        <w:rFonts w:ascii="Symbol" w:hAnsi="Symbol" w:hint="default"/>
+      </w:rPr>
+    </w:lvl>
+    <w:lvl w:ilvl="7" w:tplc="04090003" w:tentative="1">
+      <w:start w:val="1"/>
+      <w:numFmt w:val="bullet"/>
+      <w:lvlText w:val="o"/>
+      <w:lvlJc w:val="left"/>
+      <w:pPr>
+        <w:ind w:left="6480" w:hanging="360"/>
+      </w:pPr>
+      <w:rPr>
+        <w:rFonts w:ascii="Courier New" w:hAnsi="Courier New" w:cs="Courier New" w:hint="default"/>
+      </w:rPr>
+    </w:lvl>
+    <w:lvl w:ilvl="8" w:tplc="04090005" w:tentative="1">
+      <w:start w:val="1"/>
+      <w:numFmt w:val="bullet"/>
+      <w:lvlText w:val=""/>
+      <w:lvlJc w:val="left"/>
+      <w:pPr>
+        <w:ind w:left="7200" w:hanging="360"/>
+      </w:pPr>
+      <w:rPr>
+        <w:rFonts w:ascii="Wingdings" w:hAnsi="Wingdings" w:hint="default"/>
+      </w:rPr>
+    </w:lvl>
+  </w:abstractNum>
   <w:num w:numId="1">
+    <w:abstractNumId w:val="8"/>
+  </w:num>
+  <w:num w:numId="2">
+    <w:abstractNumId w:val="10"/>
+  </w:num>
+  <w:num w:numId="3">
+    <w:abstractNumId w:val="5"/>
+  </w:num>
+  <w:num w:numId="4">
+    <w:abstractNumId w:val="2"/>
+  </w:num>
+  <w:num w:numId="5">
+    <w:abstractNumId w:val="3"/>
+  </w:num>
+  <w:num w:numId="6">
+    <w:abstractNumId w:val="7"/>
+  </w:num>
+  <w:num w:numId="7">
+    <w:abstractNumId w:val="11"/>
+  </w:num>
+  <w:num w:numId="8">
+    <w:abstractNumId w:val="4"/>
+  </w:num>
+  <w:num w:numId="9">
+    <w:abstractNumId w:val="12"/>
+  </w:num>
+  <w:num w:numId="10">
+    <w:abstractNumId w:val="13"/>
+  </w:num>
+  <w:num w:numId="11">
+    <w:abstractNumId w:val="9"/>
+  </w:num>
+  <w:num w:numId="12">
+    <w:abstractNumId w:val="6"/>
+  </w:num>
+  <w:num w:numId="13">
     <w:abstractNumId w:val="1"/>
   </w:num>
-  <w:num w:numId="2">
-    <w:abstractNumId w:val="2"/>
-  </w:num>
-  <w:num w:numId="3">
+  <w:num w:numId="14">
     <w:abstractNumId w:val="0"/>
   </w:num>
 </w:numbering>
@@ -2608,7 +4733,7 @@
 </file>
 
 <file path=customXml/itemProps1.xml><?xml version="1.0" encoding="utf-8"?>
-<ds:datastoreItem xmlns:ds="http://schemas.openxmlformats.org/officeDocument/2006/customXml" ds:itemID="{C5DF859B-F8EC-46DF-A9BC-4021B5DB9F68}">
+<ds:datastoreItem xmlns:ds="http://schemas.openxmlformats.org/officeDocument/2006/customXml" ds:itemID="{5F40CA4C-8D14-400F-B4D2-1AF70ED5592F}">
   <ds:schemaRefs>
     <ds:schemaRef ds:uri="http://schemas.openxmlformats.org/officeDocument/2006/bibliography"/>
   </ds:schemaRefs>

</xml_diff>